<commit_message>
Description of data recorded and plan for features to extract
</commit_message>
<xml_diff>
--- a/Report.docx
+++ b/Report.docx
@@ -588,7 +588,7 @@
             <w:rPr>
               <w:noProof/>
             </w:rPr>
-            <w:t>(Grey, 1976)</w:t>
+            <w:t>[1]</w:t>
           </w:r>
           <w:r>
             <w:fldChar w:fldCharType="end"/>
@@ -658,7 +658,7 @@
             <w:rPr>
               <w:noProof/>
             </w:rPr>
-            <w:t>(De Poli, et al., 1993)</w:t>
+            <w:t>[2]</w:t>
           </w:r>
           <w:r>
             <w:fldChar w:fldCharType="end"/>
@@ -701,7 +701,7 @@
             <w:rPr>
               <w:noProof/>
             </w:rPr>
-            <w:t>(Kitahara, et al., 2005)</w:t>
+            <w:t>[3]</w:t>
           </w:r>
           <w:r>
             <w:fldChar w:fldCharType="end"/>
@@ -728,6 +728,9 @@
           <w:ilvl w:val="0"/>
           <w:numId w:val="13"/>
         </w:numPr>
+        <w:spacing w:line="276" w:lineRule="auto"/>
+        <w:ind w:left="1003" w:hanging="357"/>
+        <w:contextualSpacing/>
       </w:pPr>
       <w:r>
         <w:t>feature variations</w:t>
@@ -740,6 +743,9 @@
           <w:ilvl w:val="0"/>
           <w:numId w:val="13"/>
         </w:numPr>
+        <w:spacing w:line="276" w:lineRule="auto"/>
+        <w:ind w:left="1003" w:hanging="357"/>
+        <w:contextualSpacing/>
       </w:pPr>
       <w:r>
         <w:t>timbre’s dependency on the pitch</w:t>
@@ -752,10 +758,21 @@
           <w:ilvl w:val="0"/>
           <w:numId w:val="13"/>
         </w:numPr>
+        <w:spacing w:line="276" w:lineRule="auto"/>
+        <w:ind w:left="1003" w:hanging="357"/>
+        <w:contextualSpacing/>
       </w:pPr>
       <w:r>
         <w:t>musical context</w:t>
       </w:r>
+    </w:p>
+    <w:p>
+      <w:pPr>
+        <w:pStyle w:val="Textkrper"/>
+        <w:spacing w:line="240" w:lineRule="auto"/>
+        <w:ind w:left="1003" w:firstLine="0"/>
+        <w:contextualSpacing/>
+      </w:pPr>
     </w:p>
     <w:p>
       <w:pPr>
@@ -807,7 +824,7 @@
             <w:rPr>
               <w:noProof/>
             </w:rPr>
-            <w:t>(Kitahara, et al., 2005)</w:t>
+            <w:t>[3]</w:t>
           </w:r>
           <w:r>
             <w:fldChar w:fldCharType="end"/>
@@ -876,7 +893,7 @@
               <w:noProof/>
               <w:lang w:val="de-DE"/>
             </w:rPr>
-            <w:t>(Bosch, et al., 2012)</w:t>
+            <w:t>[4]</w:t>
           </w:r>
           <w:r>
             <w:fldChar w:fldCharType="end"/>
@@ -900,6 +917,9 @@
           <w:ilvl w:val="0"/>
           <w:numId w:val="14"/>
         </w:numPr>
+        <w:spacing w:line="276" w:lineRule="auto"/>
+        <w:ind w:left="993" w:hanging="357"/>
+        <w:contextualSpacing/>
       </w:pPr>
       <w:r>
         <w:t>drums</w:t>
@@ -912,6 +932,9 @@
           <w:ilvl w:val="0"/>
           <w:numId w:val="14"/>
         </w:numPr>
+        <w:spacing w:line="276" w:lineRule="auto"/>
+        <w:ind w:left="993" w:hanging="357"/>
+        <w:contextualSpacing/>
       </w:pPr>
       <w:r>
         <w:t>bass</w:t>
@@ -924,6 +947,9 @@
           <w:ilvl w:val="0"/>
           <w:numId w:val="14"/>
         </w:numPr>
+        <w:spacing w:line="276" w:lineRule="auto"/>
+        <w:ind w:left="993" w:hanging="357"/>
+        <w:contextualSpacing/>
       </w:pPr>
       <w:r>
         <w:t>melody</w:t>
@@ -936,10 +962,20 @@
           <w:ilvl w:val="0"/>
           <w:numId w:val="14"/>
         </w:numPr>
+        <w:spacing w:line="276" w:lineRule="auto"/>
+        <w:ind w:left="993" w:hanging="357"/>
+        <w:contextualSpacing/>
       </w:pPr>
       <w:r>
         <w:t>remaining sounds</w:t>
       </w:r>
+    </w:p>
+    <w:p>
+      <w:pPr>
+        <w:pStyle w:val="Textkrper"/>
+        <w:ind w:left="1293" w:firstLine="0"/>
+        <w:contextualSpacing/>
+      </w:pPr>
     </w:p>
     <w:p>
       <w:pPr>
@@ -981,7 +1017,7 @@
             <w:rPr>
               <w:noProof/>
             </w:rPr>
-            <w:t>(Okamura, et al., 2012)</w:t>
+            <w:t>[5]</w:t>
           </w:r>
           <w:r>
             <w:fldChar w:fldCharType="end"/>
@@ -1064,7 +1100,7 @@
               <w:noProof/>
               <w:lang w:val="de-DE"/>
             </w:rPr>
-            <w:t>(Eronen &amp; Klapuri, 2000)</w:t>
+            <w:t>[6]</w:t>
           </w:r>
           <w:r>
             <w:fldChar w:fldCharType="end"/>
@@ -1303,20 +1339,747 @@
         <w:pStyle w:val="berschrift1"/>
       </w:pPr>
       <w:r>
+        <w:t>data recorded and plan for features</w:t>
+      </w:r>
+    </w:p>
+    <w:p>
+      <w:pPr>
+        <w:pStyle w:val="Textkrper"/>
+      </w:pPr>
+      <w:r>
+        <w:t>The Music Technology Group of the University Pompeu Fabra of Barcelona</w:t>
+      </w:r>
+      <w:r>
+        <w:t xml:space="preserve"> provides </w:t>
+      </w:r>
+      <w:r>
+        <w:t>dataset</w:t>
+      </w:r>
+      <w:r>
+        <w:t>s</w:t>
+      </w:r>
+      <w:r>
+        <w:t xml:space="preserve"> for</w:t>
+      </w:r>
+      <w:r>
+        <w:t xml:space="preserve"> musical</w:t>
+      </w:r>
+      <w:r>
+        <w:t xml:space="preserve"> instrument recognition on its website </w:t>
+      </w:r>
+      <w:sdt>
+        <w:sdtPr>
+          <w:id w:val="9385077"/>
+          <w:citation/>
+        </w:sdtPr>
+        <w:sdtContent>
+          <w:r>
+            <w:fldChar w:fldCharType="begin"/>
+          </w:r>
+          <w:r>
+            <w:rPr>
+              <w:lang w:val="de-DE"/>
+            </w:rPr>
+            <w:instrText xml:space="preserve"> CITATION Mus15 \l 1031 </w:instrText>
+          </w:r>
+          <w:r>
+            <w:fldChar w:fldCharType="separate"/>
+          </w:r>
+          <w:r>
+            <w:rPr>
+              <w:noProof/>
+              <w:lang w:val="de-DE"/>
+            </w:rPr>
+            <w:t>[7]</w:t>
+          </w:r>
+          <w:r>
+            <w:fldChar w:fldCharType="end"/>
+          </w:r>
+        </w:sdtContent>
+      </w:sdt>
+      <w:r>
+        <w:t>.</w:t>
+      </w:r>
+      <w:r>
+        <w:t xml:space="preserve"> </w:t>
+      </w:r>
+      <w:r>
+        <w:t>The datasets are separated into training and test data. The training data</w:t>
+      </w:r>
+      <w:r>
+        <w:t xml:space="preserve"> contains 6705 excerpts from about 2000 real-world songs. The instrument</w:t>
+      </w:r>
+      <w:r>
+        <w:t>s</w:t>
+      </w:r>
+      <w:r>
+        <w:t xml:space="preserve"> included in this dataset are the following:</w:t>
+      </w:r>
+    </w:p>
+    <w:p>
+      <w:pPr>
+        <w:pStyle w:val="Textkrper"/>
+        <w:numPr>
+          <w:ilvl w:val="0"/>
+          <w:numId w:val="16"/>
+        </w:numPr>
+        <w:spacing w:line="276" w:lineRule="auto"/>
+        <w:ind w:left="1003" w:hanging="357"/>
+        <w:contextualSpacing/>
+      </w:pPr>
+      <w:r>
+        <w:t>cello</w:t>
+      </w:r>
+    </w:p>
+    <w:p>
+      <w:pPr>
+        <w:pStyle w:val="Textkrper"/>
+        <w:numPr>
+          <w:ilvl w:val="0"/>
+          <w:numId w:val="16"/>
+        </w:numPr>
+        <w:spacing w:line="276" w:lineRule="auto"/>
+        <w:ind w:left="1003" w:hanging="357"/>
+        <w:contextualSpacing/>
+      </w:pPr>
+      <w:r>
+        <w:t>clarinet</w:t>
+      </w:r>
+    </w:p>
+    <w:p>
+      <w:pPr>
+        <w:pStyle w:val="Textkrper"/>
+        <w:numPr>
+          <w:ilvl w:val="0"/>
+          <w:numId w:val="16"/>
+        </w:numPr>
+        <w:spacing w:line="276" w:lineRule="auto"/>
+        <w:ind w:left="1003" w:hanging="357"/>
+        <w:contextualSpacing/>
+      </w:pPr>
+      <w:r>
+        <w:t>flute</w:t>
+      </w:r>
+    </w:p>
+    <w:p>
+      <w:pPr>
+        <w:pStyle w:val="Textkrper"/>
+        <w:numPr>
+          <w:ilvl w:val="0"/>
+          <w:numId w:val="16"/>
+        </w:numPr>
+        <w:spacing w:line="276" w:lineRule="auto"/>
+        <w:ind w:left="1003" w:hanging="357"/>
+        <w:contextualSpacing/>
+      </w:pPr>
+      <w:r>
+        <w:t>acoustic guitar</w:t>
+      </w:r>
+    </w:p>
+    <w:p>
+      <w:pPr>
+        <w:pStyle w:val="Textkrper"/>
+        <w:numPr>
+          <w:ilvl w:val="0"/>
+          <w:numId w:val="16"/>
+        </w:numPr>
+        <w:spacing w:line="276" w:lineRule="auto"/>
+        <w:ind w:left="1003" w:hanging="357"/>
+        <w:contextualSpacing/>
+      </w:pPr>
+      <w:r>
+        <w:t>electric guitar</w:t>
+      </w:r>
+    </w:p>
+    <w:p>
+      <w:pPr>
+        <w:pStyle w:val="Textkrper"/>
+        <w:numPr>
+          <w:ilvl w:val="0"/>
+          <w:numId w:val="16"/>
+        </w:numPr>
+        <w:spacing w:line="276" w:lineRule="auto"/>
+        <w:ind w:left="1003" w:hanging="357"/>
+        <w:contextualSpacing/>
+      </w:pPr>
+      <w:r>
+        <w:t>organ</w:t>
+      </w:r>
+    </w:p>
+    <w:p>
+      <w:pPr>
+        <w:pStyle w:val="Textkrper"/>
+        <w:numPr>
+          <w:ilvl w:val="0"/>
+          <w:numId w:val="16"/>
+        </w:numPr>
+        <w:spacing w:line="276" w:lineRule="auto"/>
+        <w:ind w:left="1003" w:hanging="357"/>
+        <w:contextualSpacing/>
+      </w:pPr>
+      <w:r>
+        <w:t>piano</w:t>
+      </w:r>
+    </w:p>
+    <w:p>
+      <w:pPr>
+        <w:pStyle w:val="Textkrper"/>
+        <w:numPr>
+          <w:ilvl w:val="0"/>
+          <w:numId w:val="16"/>
+        </w:numPr>
+        <w:spacing w:line="276" w:lineRule="auto"/>
+        <w:ind w:left="1003" w:hanging="357"/>
+        <w:contextualSpacing/>
+      </w:pPr>
+      <w:r>
+        <w:lastRenderedPageBreak/>
+        <w:t>saxophone</w:t>
+      </w:r>
+    </w:p>
+    <w:p>
+      <w:pPr>
+        <w:pStyle w:val="Textkrper"/>
+        <w:numPr>
+          <w:ilvl w:val="0"/>
+          <w:numId w:val="16"/>
+        </w:numPr>
+        <w:spacing w:line="276" w:lineRule="auto"/>
+        <w:ind w:left="1003" w:hanging="357"/>
+        <w:contextualSpacing/>
+      </w:pPr>
+      <w:r>
+        <w:t>trumpet</w:t>
+      </w:r>
+    </w:p>
+    <w:p>
+      <w:pPr>
+        <w:pStyle w:val="Textkrper"/>
+        <w:numPr>
+          <w:ilvl w:val="0"/>
+          <w:numId w:val="16"/>
+        </w:numPr>
+        <w:spacing w:line="276" w:lineRule="auto"/>
+        <w:ind w:left="1003" w:hanging="357"/>
+        <w:contextualSpacing/>
+      </w:pPr>
+      <w:r>
+        <w:t>violin</w:t>
+      </w:r>
+    </w:p>
+    <w:p>
+      <w:pPr>
+        <w:pStyle w:val="Textkrper"/>
+        <w:numPr>
+          <w:ilvl w:val="0"/>
+          <w:numId w:val="16"/>
+        </w:numPr>
+        <w:spacing w:line="276" w:lineRule="auto"/>
+        <w:ind w:left="1003" w:hanging="357"/>
+        <w:contextualSpacing/>
+      </w:pPr>
+      <w:r>
+        <w:t>human voice</w:t>
+      </w:r>
+    </w:p>
+    <w:p>
+      <w:pPr>
+        <w:pStyle w:val="Textkrper"/>
+        <w:spacing w:line="276" w:lineRule="auto"/>
+        <w:contextualSpacing/>
+      </w:pPr>
+    </w:p>
+    <w:p>
+      <w:pPr>
+        <w:pStyle w:val="Textkrper"/>
+      </w:pPr>
+      <w:r>
+        <w:t xml:space="preserve">Since the audio files are extracted from real-world songs, the audio signals are polyphonic. </w:t>
+      </w:r>
+      <w:r>
+        <w:t xml:space="preserve">Every excerpt has </w:t>
+      </w:r>
+      <w:r>
+        <w:t xml:space="preserve">one of these instruments as the </w:t>
+      </w:r>
+      <w:r>
+        <w:t xml:space="preserve">predominate instrument, which is annotated to the files by </w:t>
+      </w:r>
+      <w:r>
+        <w:t>the filename.</w:t>
+      </w:r>
+      <w:r>
+        <w:t xml:space="preserve"> In addition, the filename of each file contains the information about the genre of the song. Following genres are mentioned:</w:t>
+      </w:r>
+    </w:p>
+    <w:p>
+      <w:pPr>
+        <w:pStyle w:val="Textkrper"/>
+        <w:numPr>
+          <w:ilvl w:val="0"/>
+          <w:numId w:val="17"/>
+        </w:numPr>
+        <w:spacing w:line="276" w:lineRule="auto"/>
+        <w:ind w:left="993" w:hanging="357"/>
+        <w:contextualSpacing/>
+      </w:pPr>
+      <w:r>
+        <w:t>classic</w:t>
+      </w:r>
+    </w:p>
+    <w:p>
+      <w:pPr>
+        <w:pStyle w:val="Textkrper"/>
+        <w:numPr>
+          <w:ilvl w:val="0"/>
+          <w:numId w:val="17"/>
+        </w:numPr>
+        <w:spacing w:line="276" w:lineRule="auto"/>
+        <w:ind w:left="993" w:hanging="357"/>
+        <w:contextualSpacing/>
+      </w:pPr>
+      <w:r>
+        <w:t>country-folk</w:t>
+      </w:r>
+    </w:p>
+    <w:p>
+      <w:pPr>
+        <w:pStyle w:val="Textkrper"/>
+        <w:numPr>
+          <w:ilvl w:val="0"/>
+          <w:numId w:val="17"/>
+        </w:numPr>
+        <w:spacing w:line="276" w:lineRule="auto"/>
+        <w:ind w:left="993" w:hanging="357"/>
+        <w:contextualSpacing/>
+      </w:pPr>
+      <w:r>
+        <w:t>pop-rock</w:t>
+      </w:r>
+    </w:p>
+    <w:p>
+      <w:pPr>
+        <w:pStyle w:val="Textkrper"/>
+        <w:numPr>
+          <w:ilvl w:val="0"/>
+          <w:numId w:val="17"/>
+        </w:numPr>
+        <w:spacing w:line="276" w:lineRule="auto"/>
+        <w:ind w:left="993" w:hanging="357"/>
+        <w:contextualSpacing/>
+      </w:pPr>
+      <w:r>
+        <w:t>jazz-blues</w:t>
+      </w:r>
+    </w:p>
+    <w:p>
+      <w:pPr>
+        <w:pStyle w:val="Textkrper"/>
+        <w:numPr>
+          <w:ilvl w:val="0"/>
+          <w:numId w:val="17"/>
+        </w:numPr>
+        <w:spacing w:line="276" w:lineRule="auto"/>
+        <w:ind w:left="993" w:hanging="357"/>
+        <w:contextualSpacing/>
+      </w:pPr>
+      <w:r>
+        <w:t>latin-soul</w:t>
+      </w:r>
+    </w:p>
+    <w:p>
+      <w:pPr>
+        <w:pStyle w:val="Textkrper"/>
+        <w:spacing w:line="276" w:lineRule="auto"/>
+        <w:contextualSpacing/>
+      </w:pPr>
+    </w:p>
+    <w:p>
+      <w:pPr>
+        <w:pStyle w:val="Textkrper"/>
+      </w:pPr>
+      <w:r>
+        <w:t>Therefore, both the information about the instrument to be recogn</w:t>
+      </w:r>
+      <w:r>
+        <w:t>ized and the associated genre are</w:t>
+      </w:r>
+      <w:r>
+        <w:t xml:space="preserve"> present</w:t>
+      </w:r>
+      <w:r>
+        <w:t xml:space="preserve"> for every audio file</w:t>
+      </w:r>
+      <w:r>
+        <w:t>.</w:t>
+      </w:r>
+      <w:r>
+        <w:t xml:space="preserve"> </w:t>
+      </w:r>
+      <w:r>
+        <w:t xml:space="preserve">The files are 16 bit stereo wav format files sampled at </w:t>
+      </w:r>
+      <w:r>
+        <w:t>44.1</w:t>
+      </w:r>
+      <w:r>
+        <w:t> </w:t>
+      </w:r>
+      <w:r>
+        <w:t>kHz and are</w:t>
+      </w:r>
+      <w:r>
+        <w:t xml:space="preserve"> three seconds long.</w:t>
+      </w:r>
+    </w:p>
+    <w:p>
+      <w:pPr>
+        <w:pStyle w:val="Textkrper"/>
+      </w:pPr>
+      <w:r>
+        <w:t>The features planned to be extracted are listed below:</w:t>
+      </w:r>
+    </w:p>
+    <w:p>
+      <w:pPr>
+        <w:pStyle w:val="Textkrper"/>
+        <w:numPr>
+          <w:ilvl w:val="0"/>
+          <w:numId w:val="18"/>
+        </w:numPr>
+        <w:spacing w:line="276" w:lineRule="auto"/>
+        <w:ind w:left="993" w:hanging="357"/>
+        <w:contextualSpacing/>
+      </w:pPr>
+      <w:r>
+        <w:t>autocorrelation coefficients</w:t>
+      </w:r>
+      <w:r>
+        <w:t xml:space="preserve">: </w:t>
+      </w:r>
+      <w:r>
         <w:rPr>
           <w:lang w:val="de-DE"/>
         </w:rPr>
+        <w:t>Evaluation of</w:t>
+      </w:r>
+      <w:r>
+        <w:rPr>
+          <w:lang w:val="de-DE"/>
+        </w:rPr>
+        <w:t xml:space="preserve"> periodicities in signals</w:t>
+      </w:r>
+    </w:p>
+    <w:p>
+      <w:pPr>
+        <w:pStyle w:val="Textkrper"/>
+        <w:numPr>
+          <w:ilvl w:val="0"/>
+          <w:numId w:val="18"/>
+        </w:numPr>
+        <w:spacing w:line="276" w:lineRule="auto"/>
+        <w:ind w:left="993" w:hanging="357"/>
+        <w:contextualSpacing/>
+        <w:rPr>
+          <w:i/>
+        </w:rPr>
+      </w:pPr>
+      <w:r>
+        <w:t>zero crossing rates</w:t>
+      </w:r>
+      <w:r>
+        <w:t xml:space="preserve">: </w:t>
+      </w:r>
+      <w:r>
+        <w:rPr>
+          <w:lang w:val="de-DE"/>
+        </w:rPr>
+        <w:t>number of times the signal</w:t>
+      </w:r>
+      <w:r>
+        <w:rPr>
+          <w:lang w:val="de-DE"/>
+        </w:rPr>
+        <w:t xml:space="preserve"> changes sign</w:t>
+      </w:r>
+    </w:p>
+    <w:p>
+      <w:pPr>
+        <w:pStyle w:val="Textkrper"/>
+        <w:numPr>
+          <w:ilvl w:val="0"/>
+          <w:numId w:val="18"/>
+        </w:numPr>
+        <w:spacing w:line="276" w:lineRule="auto"/>
+        <w:ind w:left="993" w:hanging="357"/>
+        <w:contextualSpacing/>
+      </w:pPr>
+      <w:r>
+        <w:t>spectral centroid</w:t>
+      </w:r>
+    </w:p>
+    <w:p>
+      <w:pPr>
+        <w:pStyle w:val="Textkrper"/>
+        <w:numPr>
+          <w:ilvl w:val="0"/>
+          <w:numId w:val="18"/>
+        </w:numPr>
+        <w:spacing w:line="276" w:lineRule="auto"/>
+        <w:ind w:left="993" w:hanging="357"/>
+        <w:contextualSpacing/>
+      </w:pPr>
+      <w:r>
+        <w:t>spectral asymmetry/skewness</w:t>
+      </w:r>
+      <w:r>
+        <w:t>: symmetry of the distribution</w:t>
+      </w:r>
+    </w:p>
+    <w:p>
+      <w:pPr>
+        <w:pStyle w:val="Textkrper"/>
+        <w:numPr>
+          <w:ilvl w:val="0"/>
+          <w:numId w:val="18"/>
+        </w:numPr>
+        <w:spacing w:line="276" w:lineRule="auto"/>
+        <w:ind w:left="993" w:hanging="357"/>
+        <w:contextualSpacing/>
+      </w:pPr>
+      <w:r>
+        <w:t>spectral width</w:t>
+      </w:r>
+    </w:p>
+    <w:p>
+      <w:pPr>
+        <w:pStyle w:val="Textkrper"/>
+        <w:numPr>
+          <w:ilvl w:val="0"/>
+          <w:numId w:val="18"/>
+        </w:numPr>
+        <w:spacing w:line="276" w:lineRule="auto"/>
+        <w:ind w:left="993" w:hanging="357"/>
+        <w:contextualSpacing/>
+      </w:pPr>
+      <w:r>
+        <w:t>spectral flatness</w:t>
+      </w:r>
+      <w:r>
+        <w:t>: similarity of the power in all spectral bands</w:t>
+      </w:r>
+    </w:p>
+    <w:p>
+      <w:pPr>
+        <w:pStyle w:val="Textkrper"/>
+        <w:numPr>
+          <w:ilvl w:val="0"/>
+          <w:numId w:val="18"/>
+        </w:numPr>
+        <w:spacing w:line="276" w:lineRule="auto"/>
+        <w:ind w:left="993" w:hanging="357"/>
+        <w:contextualSpacing/>
+      </w:pPr>
+      <w:r>
+        <w:t>MFCCs</w:t>
+      </w:r>
+      <w:r>
+        <w:t xml:space="preserve">: </w:t>
+      </w:r>
+      <w:r>
+        <w:t>representation of the short-term power spectrum of a sound</w:t>
+      </w:r>
+    </w:p>
+    <w:p>
+      <w:pPr>
+        <w:pStyle w:val="Textkrper"/>
+        <w:numPr>
+          <w:ilvl w:val="0"/>
+          <w:numId w:val="18"/>
+        </w:numPr>
+        <w:spacing w:line="276" w:lineRule="auto"/>
+        <w:ind w:left="993" w:hanging="357"/>
+        <w:contextualSpacing/>
+      </w:pPr>
+      <w:r>
+        <w:t>RMS</w:t>
+      </w:r>
+      <w:r>
+        <w:t xml:space="preserve"> (root mean </w:t>
+      </w:r>
+      <w:r>
+        <w:t xml:space="preserve">square): </w:t>
+      </w:r>
+      <w:r>
+        <w:t>global energy of the signal</w:t>
+      </w:r>
+    </w:p>
+    <w:p>
+      <w:pPr>
+        <w:pStyle w:val="Textkrper"/>
+        <w:numPr>
+          <w:ilvl w:val="0"/>
+          <w:numId w:val="18"/>
+        </w:numPr>
+        <w:spacing w:line="276" w:lineRule="auto"/>
+        <w:ind w:left="993" w:hanging="357"/>
+        <w:contextualSpacing/>
+      </w:pPr>
+      <w:r>
+        <w:t>crest factor</w:t>
+      </w:r>
+      <w:r>
+        <w:t xml:space="preserve">: </w:t>
+      </w:r>
+      <w:r>
+        <w:t>relation</w:t>
+      </w:r>
+      <w:r>
+        <w:t xml:space="preserve"> of peak values to the effective value</w:t>
+      </w:r>
+    </w:p>
+    <w:p>
+      <w:pPr>
+        <w:pStyle w:val="Textkrper"/>
+        <w:numPr>
+          <w:ilvl w:val="0"/>
+          <w:numId w:val="18"/>
+        </w:numPr>
+        <w:spacing w:line="276" w:lineRule="auto"/>
+        <w:ind w:left="993" w:hanging="357"/>
+        <w:contextualSpacing/>
+      </w:pPr>
+      <w:r>
+        <w:t>spectral flux</w:t>
+      </w:r>
+      <w:r>
+        <w:t xml:space="preserve">: </w:t>
+      </w:r>
+      <w:r>
+        <w:t xml:space="preserve">measure of how </w:t>
+      </w:r>
+      <w:r>
+        <w:t>fast</w:t>
+      </w:r>
+      <w:r>
+        <w:t xml:space="preserve"> the power spectrum of a signal is changing</w:t>
+      </w:r>
+    </w:p>
+    <w:p>
+      <w:pPr>
+        <w:pStyle w:val="Textkrper"/>
+        <w:numPr>
+          <w:ilvl w:val="0"/>
+          <w:numId w:val="18"/>
+        </w:numPr>
+        <w:spacing w:line="276" w:lineRule="auto"/>
+        <w:ind w:left="993" w:hanging="357"/>
+        <w:contextualSpacing/>
+      </w:pPr>
+      <w:r>
+        <w:t>spectral roll off frequency</w:t>
+      </w:r>
+      <w:r>
+        <w:t xml:space="preserve">: </w:t>
+      </w:r>
+      <w:r>
+        <w:t xml:space="preserve">finding a frequency such that </w:t>
+      </w:r>
+      <w:r>
+        <w:t>a certain fraction of the total energy is</w:t>
+      </w:r>
+      <w:r>
+        <w:t xml:space="preserve"> contained below that frequency</w:t>
+      </w:r>
+    </w:p>
+    <w:p>
+      <w:pPr>
+        <w:pStyle w:val="Textkrper"/>
+        <w:numPr>
+          <w:ilvl w:val="0"/>
+          <w:numId w:val="18"/>
+        </w:numPr>
+        <w:spacing w:line="276" w:lineRule="auto"/>
+        <w:ind w:left="993" w:hanging="357"/>
+        <w:contextualSpacing/>
+      </w:pPr>
+      <w:r>
+        <w:t>spectral spread</w:t>
+      </w:r>
+      <w:r>
+        <w:t>: standard deviation</w:t>
+      </w:r>
+    </w:p>
+    <w:p>
+      <w:pPr>
+        <w:pStyle w:val="Textkrper"/>
+        <w:numPr>
+          <w:ilvl w:val="0"/>
+          <w:numId w:val="18"/>
+        </w:numPr>
+        <w:spacing w:line="276" w:lineRule="auto"/>
+        <w:ind w:left="993" w:hanging="357"/>
+        <w:contextualSpacing/>
+      </w:pPr>
+      <w:r>
+        <w:t>spectral slope</w:t>
+      </w:r>
+      <w:r>
+        <w:t xml:space="preserve">: </w:t>
+      </w:r>
+      <w:r>
+        <w:t xml:space="preserve">measure of how </w:t>
+      </w:r>
+      <w:r>
+        <w:t>fast</w:t>
+      </w:r>
+      <w:r>
+        <w:t xml:space="preserve"> the spectrum of an audio sound tails off towards high frequencies</w:t>
+      </w:r>
+    </w:p>
+    <w:p>
+      <w:pPr>
+        <w:pStyle w:val="Textkrper"/>
+        <w:numPr>
+          <w:ilvl w:val="0"/>
+          <w:numId w:val="18"/>
+        </w:numPr>
+        <w:spacing w:line="276" w:lineRule="auto"/>
+        <w:ind w:left="993" w:hanging="357"/>
+        <w:contextualSpacing/>
+      </w:pPr>
+      <w:r>
+        <w:t>spectral kurtosis</w:t>
+      </w:r>
+      <w:r>
+        <w:t>: measure of the sharpness of the peaks</w:t>
+      </w:r>
+    </w:p>
+    <w:p>
+      <w:pPr>
+        <w:pStyle w:val="berschrift1"/>
+      </w:pPr>
+      <w:r>
+        <w:rPr>
+          <w:lang w:val="de-DE"/>
+        </w:rPr>
+        <w:lastRenderedPageBreak/>
         <w:t>References</w:t>
       </w:r>
     </w:p>
     <w:p>
       <w:pPr>
-        <w:pStyle w:val="Literaturverzeichnis"/>
-        <w:rPr>
+        <w:pStyle w:val="Textkrper"/>
+        <w:rPr>
+          <w:rFonts w:ascii="Calibri" w:eastAsia="Times New Roman" w:hAnsi="Calibri"/>
           <w:noProof/>
-        </w:rPr>
-      </w:pPr>
-      <w:r>
+          <w:lang w:val="de-DE" w:eastAsia="de-DE"/>
+        </w:rPr>
+      </w:pPr>
+      <w:r>
+        <w:rPr>
+          <w:rFonts w:eastAsia="Times New Roman"/>
+        </w:rPr>
         <w:fldChar w:fldCharType="begin"/>
       </w:r>
       <w:r>
@@ -1326,174 +2089,372 @@
         <w:instrText xml:space="preserve"> BIBLIOGRAPHY  \l 1031 </w:instrText>
       </w:r>
       <w:r>
+        <w:rPr>
+          <w:rFonts w:eastAsia="Times New Roman"/>
+        </w:rPr>
         <w:fldChar w:fldCharType="separate"/>
       </w:r>
-      <w:r>
+    </w:p>
+    <w:tbl>
+      <w:tblPr>
+        <w:tblW w:w="5000" w:type="pct"/>
+        <w:tblCellSpacing w:w="15" w:type="dxa"/>
+        <w:tblCellMar>
+          <w:top w:w="15" w:type="dxa"/>
+          <w:left w:w="15" w:type="dxa"/>
+          <w:bottom w:w="15" w:type="dxa"/>
+          <w:right w:w="15" w:type="dxa"/>
+        </w:tblCellMar>
+        <w:tblLook w:val="04A0"/>
+      </w:tblPr>
+      <w:tblGrid>
+        <w:gridCol w:w="309"/>
+        <w:gridCol w:w="4821"/>
+      </w:tblGrid>
+      <w:tr>
+        <w:trPr>
+          <w:divId w:val="857430955"/>
+          <w:tblCellSpacing w:w="15" w:type="dxa"/>
+        </w:trPr>
+        <w:tc>
+          <w:tcPr>
+            <w:tcW w:w="50" w:type="pct"/>
+            <w:hideMark/>
+          </w:tcPr>
+          <w:p>
+            <w:pPr>
+              <w:pStyle w:val="Literaturverzeichnis"/>
+              <w:rPr>
+                <w:rFonts w:eastAsiaTheme="minorEastAsia"/>
+                <w:noProof/>
+              </w:rPr>
+            </w:pPr>
+            <w:r>
+              <w:rPr>
+                <w:noProof/>
+              </w:rPr>
+              <w:t xml:space="preserve">[1] </w:t>
+            </w:r>
+          </w:p>
+        </w:tc>
+        <w:tc>
+          <w:tcPr>
+            <w:tcW w:w="0" w:type="auto"/>
+            <w:hideMark/>
+          </w:tcPr>
+          <w:p>
+            <w:pPr>
+              <w:pStyle w:val="Literaturverzeichnis"/>
+              <w:rPr>
+                <w:rFonts w:eastAsiaTheme="minorEastAsia"/>
+                <w:noProof/>
+              </w:rPr>
+            </w:pPr>
+            <w:r>
+              <w:rPr>
+                <w:noProof/>
+              </w:rPr>
+              <w:t>J. M. Grey, „Multidimensional perceptual scaling of musical timbres,“ Center for Computer Research in Music and Acoustics, Department of Music, Stanford University, Stanford, 1976.</w:t>
+            </w:r>
+          </w:p>
+        </w:tc>
+      </w:tr>
+      <w:tr>
+        <w:trPr>
+          <w:divId w:val="857430955"/>
+          <w:tblCellSpacing w:w="15" w:type="dxa"/>
+        </w:trPr>
+        <w:tc>
+          <w:tcPr>
+            <w:tcW w:w="50" w:type="pct"/>
+            <w:hideMark/>
+          </w:tcPr>
+          <w:p>
+            <w:pPr>
+              <w:pStyle w:val="Literaturverzeichnis"/>
+              <w:rPr>
+                <w:rFonts w:eastAsiaTheme="minorEastAsia"/>
+                <w:noProof/>
+              </w:rPr>
+            </w:pPr>
+            <w:r>
+              <w:rPr>
+                <w:noProof/>
+              </w:rPr>
+              <w:t xml:space="preserve">[2] </w:t>
+            </w:r>
+          </w:p>
+        </w:tc>
+        <w:tc>
+          <w:tcPr>
+            <w:tcW w:w="0" w:type="auto"/>
+            <w:hideMark/>
+          </w:tcPr>
+          <w:p>
+            <w:pPr>
+              <w:pStyle w:val="Literaturverzeichnis"/>
+              <w:rPr>
+                <w:rFonts w:eastAsiaTheme="minorEastAsia"/>
+                <w:noProof/>
+              </w:rPr>
+            </w:pPr>
+            <w:r>
+              <w:rPr>
+                <w:noProof/>
+              </w:rPr>
+              <w:t>G. De Poli, P. Prandoni und P. Tonella, „Timbre clustering by self-organizing neural networks,“ University of Milan, Milan, 1993.</w:t>
+            </w:r>
+          </w:p>
+        </w:tc>
+      </w:tr>
+      <w:tr>
+        <w:trPr>
+          <w:divId w:val="857430955"/>
+          <w:tblCellSpacing w:w="15" w:type="dxa"/>
+        </w:trPr>
+        <w:tc>
+          <w:tcPr>
+            <w:tcW w:w="50" w:type="pct"/>
+            <w:hideMark/>
+          </w:tcPr>
+          <w:p>
+            <w:pPr>
+              <w:pStyle w:val="Literaturverzeichnis"/>
+              <w:rPr>
+                <w:rFonts w:eastAsiaTheme="minorEastAsia"/>
+                <w:noProof/>
+              </w:rPr>
+            </w:pPr>
+            <w:r>
+              <w:rPr>
+                <w:noProof/>
+              </w:rPr>
+              <w:t xml:space="preserve">[3] </w:t>
+            </w:r>
+          </w:p>
+        </w:tc>
+        <w:tc>
+          <w:tcPr>
+            <w:tcW w:w="0" w:type="auto"/>
+            <w:hideMark/>
+          </w:tcPr>
+          <w:p>
+            <w:pPr>
+              <w:pStyle w:val="Literaturverzeichnis"/>
+              <w:rPr>
+                <w:rFonts w:eastAsiaTheme="minorEastAsia"/>
+                <w:noProof/>
+              </w:rPr>
+            </w:pPr>
+            <w:r>
+              <w:rPr>
+                <w:noProof/>
+              </w:rPr>
+              <w:t>T. Kitahara, M. Goto, K. Komatani, T. Ogata und H. G. Okuno, „INSTRUMENT IDENTIFICATION IN POLYPHONIC MUSIC: FEATURE WEIGHTING WITH MIXED SOUNDS, PITCH-DEPENDENT TIMBRE MODELING, AND USE OF MUSICAL CONTEXT,“ Dept. of Intelligence Science and Technology, Graduate School of Informatics, Kyoto University, Kyoto, 2005.</w:t>
+            </w:r>
+          </w:p>
+        </w:tc>
+      </w:tr>
+      <w:tr>
+        <w:trPr>
+          <w:divId w:val="857430955"/>
+          <w:tblCellSpacing w:w="15" w:type="dxa"/>
+        </w:trPr>
+        <w:tc>
+          <w:tcPr>
+            <w:tcW w:w="50" w:type="pct"/>
+            <w:hideMark/>
+          </w:tcPr>
+          <w:p>
+            <w:pPr>
+              <w:pStyle w:val="Literaturverzeichnis"/>
+              <w:rPr>
+                <w:rFonts w:eastAsiaTheme="minorEastAsia"/>
+                <w:noProof/>
+              </w:rPr>
+            </w:pPr>
+            <w:r>
+              <w:rPr>
+                <w:noProof/>
+              </w:rPr>
+              <w:t xml:space="preserve">[4] </w:t>
+            </w:r>
+          </w:p>
+        </w:tc>
+        <w:tc>
+          <w:tcPr>
+            <w:tcW w:w="0" w:type="auto"/>
+            <w:hideMark/>
+          </w:tcPr>
+          <w:p>
+            <w:pPr>
+              <w:pStyle w:val="Literaturverzeichnis"/>
+              <w:rPr>
+                <w:rFonts w:eastAsiaTheme="minorEastAsia"/>
+                <w:noProof/>
+              </w:rPr>
+            </w:pPr>
+            <w:r>
+              <w:rPr>
+                <w:noProof/>
+              </w:rPr>
+              <w:t>J. Bosch, J. Janer, F. Fuhrmann und P. Herrera, „A comparison of sound segregation techniques for predominant instrument recognition in musical audio signals,“ Music Technology Group, Universitat Pompeu Fabra, Barcelona, 2012.</w:t>
+            </w:r>
+          </w:p>
+        </w:tc>
+      </w:tr>
+      <w:tr>
+        <w:trPr>
+          <w:divId w:val="857430955"/>
+          <w:tblCellSpacing w:w="15" w:type="dxa"/>
+        </w:trPr>
+        <w:tc>
+          <w:tcPr>
+            <w:tcW w:w="50" w:type="pct"/>
+            <w:hideMark/>
+          </w:tcPr>
+          <w:p>
+            <w:pPr>
+              <w:pStyle w:val="Literaturverzeichnis"/>
+              <w:rPr>
+                <w:rFonts w:eastAsiaTheme="minorEastAsia"/>
+                <w:noProof/>
+              </w:rPr>
+            </w:pPr>
+            <w:r>
+              <w:rPr>
+                <w:noProof/>
+              </w:rPr>
+              <w:t xml:space="preserve">[5] </w:t>
+            </w:r>
+          </w:p>
+        </w:tc>
+        <w:tc>
+          <w:tcPr>
+            <w:tcW w:w="0" w:type="auto"/>
+            <w:hideMark/>
+          </w:tcPr>
+          <w:p>
+            <w:pPr>
+              <w:pStyle w:val="Literaturverzeichnis"/>
+              <w:rPr>
+                <w:rFonts w:eastAsiaTheme="minorEastAsia"/>
+                <w:noProof/>
+              </w:rPr>
+            </w:pPr>
+            <w:r>
+              <w:rPr>
+                <w:noProof/>
+              </w:rPr>
+              <w:t>M. Okamura, M. Takehara, S. Tamura und S. Hayamizu, „Toward polyphonic musical instrument identification using example-based sparse representation,“ Department of Information Science, Gifu University, Gifu, 2012.</w:t>
+            </w:r>
+          </w:p>
+        </w:tc>
+      </w:tr>
+      <w:tr>
+        <w:trPr>
+          <w:divId w:val="857430955"/>
+          <w:tblCellSpacing w:w="15" w:type="dxa"/>
+        </w:trPr>
+        <w:tc>
+          <w:tcPr>
+            <w:tcW w:w="50" w:type="pct"/>
+            <w:hideMark/>
+          </w:tcPr>
+          <w:p>
+            <w:pPr>
+              <w:pStyle w:val="Literaturverzeichnis"/>
+              <w:rPr>
+                <w:rFonts w:eastAsiaTheme="minorEastAsia"/>
+                <w:noProof/>
+              </w:rPr>
+            </w:pPr>
+            <w:r>
+              <w:rPr>
+                <w:noProof/>
+              </w:rPr>
+              <w:t xml:space="preserve">[6] </w:t>
+            </w:r>
+          </w:p>
+        </w:tc>
+        <w:tc>
+          <w:tcPr>
+            <w:tcW w:w="0" w:type="auto"/>
+            <w:hideMark/>
+          </w:tcPr>
+          <w:p>
+            <w:pPr>
+              <w:pStyle w:val="Literaturverzeichnis"/>
+              <w:rPr>
+                <w:rFonts w:eastAsiaTheme="minorEastAsia"/>
+                <w:noProof/>
+              </w:rPr>
+            </w:pPr>
+            <w:r>
+              <w:rPr>
+                <w:noProof/>
+              </w:rPr>
+              <w:t>A. Eronen und A. Klapuri, „Musical instrument recognition using cepstral coefficients and temporal features,“ Signal Processing Laboratory, Tampere University of Technology, Tampere, 2000.</w:t>
+            </w:r>
+          </w:p>
+        </w:tc>
+      </w:tr>
+      <w:tr>
+        <w:trPr>
+          <w:divId w:val="857430955"/>
+          <w:tblCellSpacing w:w="15" w:type="dxa"/>
+        </w:trPr>
+        <w:tc>
+          <w:tcPr>
+            <w:tcW w:w="50" w:type="pct"/>
+            <w:hideMark/>
+          </w:tcPr>
+          <w:p>
+            <w:pPr>
+              <w:pStyle w:val="Literaturverzeichnis"/>
+              <w:rPr>
+                <w:rFonts w:eastAsiaTheme="minorEastAsia"/>
+                <w:noProof/>
+              </w:rPr>
+            </w:pPr>
+            <w:r>
+              <w:rPr>
+                <w:noProof/>
+              </w:rPr>
+              <w:t xml:space="preserve">[7] </w:t>
+            </w:r>
+          </w:p>
+        </w:tc>
+        <w:tc>
+          <w:tcPr>
+            <w:tcW w:w="0" w:type="auto"/>
+            <w:hideMark/>
+          </w:tcPr>
+          <w:p>
+            <w:pPr>
+              <w:pStyle w:val="Literaturverzeichnis"/>
+              <w:rPr>
+                <w:rFonts w:eastAsiaTheme="minorEastAsia"/>
+                <w:noProof/>
+              </w:rPr>
+            </w:pPr>
+            <w:r>
+              <w:rPr>
+                <w:noProof/>
+              </w:rPr>
+              <w:t>Music Technology Group - Universitat Pompeu Fabra - Barcelona, „IRMAS: A DATASET FOR INSTRUMENT RECOGNITION IN MUSICAL AUDIO SIGNALS,“ [Online]. Available: http://mtg.upf.edu/download/datasets/irmas. [Zugriff am 2 May 2015].</w:t>
+            </w:r>
+          </w:p>
+        </w:tc>
+      </w:tr>
+    </w:tbl>
+    <w:p>
+      <w:pPr>
+        <w:divId w:val="857430955"/>
         <w:rPr>
           <w:noProof/>
         </w:rPr>
-        <w:t xml:space="preserve">Bosch, J., Janer, J., Fuhrmann, F. &amp; Herrera, P., 2012. </w:t>
-      </w:r>
-      <w:r>
-        <w:rPr>
-          <w:i/>
-          <w:iCs/>
-          <w:noProof/>
-        </w:rPr>
-        <w:t xml:space="preserve">A comparison of sound segregation techniques for predominant instrument recognition in musical audio signals, </w:t>
-      </w:r>
-      <w:r>
-        <w:rPr>
-          <w:noProof/>
-        </w:rPr>
-        <w:t>Barcelona: Music Technology Group, Universitat Pompeu Fabra.</w:t>
-      </w:r>
-    </w:p>
-    <w:p/>
-    <w:p>
-      <w:pPr>
-        <w:pStyle w:val="Literaturverzeichnis"/>
-        <w:rPr>
-          <w:noProof/>
-        </w:rPr>
-      </w:pPr>
-      <w:r>
-        <w:rPr>
-          <w:noProof/>
-        </w:rPr>
-        <w:t xml:space="preserve">De Poli, G., Prandoni, P. &amp; Tonella, P., 1993. </w:t>
-      </w:r>
-      <w:r>
-        <w:rPr>
-          <w:i/>
-          <w:iCs/>
-          <w:noProof/>
-        </w:rPr>
-        <w:t xml:space="preserve">Timbre clustering by self-organizing neural networks, </w:t>
-      </w:r>
-      <w:r>
-        <w:rPr>
-          <w:noProof/>
-        </w:rPr>
-        <w:t>Milan: University of Milan.</w:t>
-      </w:r>
-    </w:p>
-    <w:p/>
-    <w:p>
-      <w:pPr>
-        <w:pStyle w:val="Literaturverzeichnis"/>
-        <w:rPr>
-          <w:noProof/>
-        </w:rPr>
-      </w:pPr>
-      <w:r>
-        <w:rPr>
-          <w:noProof/>
-        </w:rPr>
-        <w:t xml:space="preserve">Eronen, A. &amp; Klapuri, A., 2000. </w:t>
-      </w:r>
-      <w:r>
-        <w:rPr>
-          <w:i/>
-          <w:iCs/>
-          <w:noProof/>
-        </w:rPr>
-        <w:t xml:space="preserve">Musical instrument recognition using cepstral coefficients and temporal features, </w:t>
-      </w:r>
-      <w:r>
-        <w:rPr>
-          <w:noProof/>
-        </w:rPr>
-        <w:t>Tampere: Signal Processing Laboratory, Tampere University of Technology.</w:t>
-      </w:r>
-    </w:p>
-    <w:p/>
-    <w:p>
-      <w:pPr>
-        <w:pStyle w:val="Literaturverzeichnis"/>
-        <w:rPr>
-          <w:noProof/>
-        </w:rPr>
-      </w:pPr>
-      <w:r>
-        <w:rPr>
-          <w:noProof/>
-        </w:rPr>
-        <w:lastRenderedPageBreak/>
-        <w:t xml:space="preserve">Grey, J. M., 1976. </w:t>
-      </w:r>
-      <w:r>
-        <w:rPr>
-          <w:i/>
-          <w:iCs/>
-          <w:noProof/>
-        </w:rPr>
-        <w:t xml:space="preserve">Multidimensional perceptual scaling of musical timbres, </w:t>
-      </w:r>
-      <w:r>
-        <w:rPr>
-          <w:noProof/>
-        </w:rPr>
-        <w:t>Stanford: Center for Computer Research in Music and Acoustics, Department of Music, Stanford University.</w:t>
-      </w:r>
-    </w:p>
-    <w:p/>
-    <w:p>
-      <w:pPr>
-        <w:pStyle w:val="Literaturverzeichnis"/>
-        <w:rPr>
-          <w:noProof/>
-        </w:rPr>
-      </w:pPr>
-      <w:r>
-        <w:rPr>
-          <w:noProof/>
-        </w:rPr>
-        <w:t xml:space="preserve">Kitahara, T. et al., 2005. </w:t>
-      </w:r>
-      <w:r>
-        <w:rPr>
-          <w:i/>
-          <w:iCs/>
-          <w:noProof/>
-        </w:rPr>
-        <w:t xml:space="preserve">INSTRUMENT IDENTIFICATION IN POLYPHONIC MUSIC: FEATURE WEIGHTING WITH MIXED SOUNDS, PITCH-DEPENDENT TIMBRE MODELING, AND USE OF MUSICAL CONTEXT, </w:t>
-      </w:r>
-      <w:r>
-        <w:rPr>
-          <w:noProof/>
-        </w:rPr>
-        <w:t>Kyoto: Dept. of Intelligence Science and Technology, Graduate School of Informatics, Kyoto University.</w:t>
-      </w:r>
-    </w:p>
-    <w:p/>
-    <w:p>
-      <w:pPr>
-        <w:pStyle w:val="Literaturverzeichnis"/>
-        <w:rPr>
-          <w:noProof/>
-        </w:rPr>
-      </w:pPr>
-      <w:r>
-        <w:rPr>
-          <w:noProof/>
-        </w:rPr>
-        <w:t xml:space="preserve">Okamura, M., Takehara, M., Tamura, S. &amp; Hayamizu, S., 2012. </w:t>
-      </w:r>
-      <w:r>
-        <w:rPr>
-          <w:i/>
-          <w:iCs/>
-          <w:noProof/>
-        </w:rPr>
-        <w:t xml:space="preserve">Toward polyphonic musical instrument identification using example-based sparse representation, </w:t>
-      </w:r>
-      <w:r>
-        <w:rPr>
-          <w:noProof/>
-        </w:rPr>
-        <w:t>Gifu: Department of Information Science, Gifu University.</w:t>
-      </w:r>
+      </w:pPr>
     </w:p>
     <w:p>
       <w:pPr>
@@ -1525,6 +2486,119 @@
 <file path=word/numbering.xml><?xml version="1.0" encoding="utf-8"?>
 <w:numbering xmlns:ve="http://schemas.openxmlformats.org/markup-compatibility/2006" xmlns:o="urn:schemas-microsoft-com:office:office" xmlns:r="http://schemas.openxmlformats.org/officeDocument/2006/relationships" xmlns:m="http://schemas.openxmlformats.org/officeDocument/2006/math" xmlns:v="urn:schemas-microsoft-com:vml" xmlns:wp="http://schemas.openxmlformats.org/drawingml/2006/wordprocessingDrawing" xmlns:w10="urn:schemas-microsoft-com:office:word" xmlns:w="http://schemas.openxmlformats.org/wordprocessingml/2006/main" xmlns:wne="http://schemas.microsoft.com/office/word/2006/wordml">
   <w:abstractNum w:abstractNumId="0">
+    <w:nsid w:val="0FB667DC"/>
+    <w:multiLevelType w:val="hybridMultilevel"/>
+    <w:tmpl w:val="59E8896E"/>
+    <w:lvl w:ilvl="0" w:tplc="04070005">
+      <w:start w:val="1"/>
+      <w:numFmt w:val="bullet"/>
+      <w:lvlText w:val=""/>
+      <w:lvlJc w:val="left"/>
+      <w:pPr>
+        <w:ind w:left="1296" w:hanging="360"/>
+      </w:pPr>
+      <w:rPr>
+        <w:rFonts w:ascii="Wingdings" w:hAnsi="Wingdings" w:hint="default"/>
+      </w:rPr>
+    </w:lvl>
+    <w:lvl w:ilvl="1" w:tplc="04070003" w:tentative="1">
+      <w:start w:val="1"/>
+      <w:numFmt w:val="bullet"/>
+      <w:lvlText w:val="o"/>
+      <w:lvlJc w:val="left"/>
+      <w:pPr>
+        <w:ind w:left="1728" w:hanging="360"/>
+      </w:pPr>
+      <w:rPr>
+        <w:rFonts w:ascii="Courier New" w:hAnsi="Courier New" w:cs="Courier New" w:hint="default"/>
+      </w:rPr>
+    </w:lvl>
+    <w:lvl w:ilvl="2" w:tplc="04070005" w:tentative="1">
+      <w:start w:val="1"/>
+      <w:numFmt w:val="bullet"/>
+      <w:lvlText w:val=""/>
+      <w:lvlJc w:val="left"/>
+      <w:pPr>
+        <w:ind w:left="2448" w:hanging="360"/>
+      </w:pPr>
+      <w:rPr>
+        <w:rFonts w:ascii="Wingdings" w:hAnsi="Wingdings" w:hint="default"/>
+      </w:rPr>
+    </w:lvl>
+    <w:lvl w:ilvl="3" w:tplc="04070001" w:tentative="1">
+      <w:start w:val="1"/>
+      <w:numFmt w:val="bullet"/>
+      <w:lvlText w:val=""/>
+      <w:lvlJc w:val="left"/>
+      <w:pPr>
+        <w:ind w:left="3168" w:hanging="360"/>
+      </w:pPr>
+      <w:rPr>
+        <w:rFonts w:ascii="Symbol" w:hAnsi="Symbol" w:hint="default"/>
+      </w:rPr>
+    </w:lvl>
+    <w:lvl w:ilvl="4" w:tplc="04070003" w:tentative="1">
+      <w:start w:val="1"/>
+      <w:numFmt w:val="bullet"/>
+      <w:lvlText w:val="o"/>
+      <w:lvlJc w:val="left"/>
+      <w:pPr>
+        <w:ind w:left="3888" w:hanging="360"/>
+      </w:pPr>
+      <w:rPr>
+        <w:rFonts w:ascii="Courier New" w:hAnsi="Courier New" w:cs="Courier New" w:hint="default"/>
+      </w:rPr>
+    </w:lvl>
+    <w:lvl w:ilvl="5" w:tplc="04070005" w:tentative="1">
+      <w:start w:val="1"/>
+      <w:numFmt w:val="bullet"/>
+      <w:lvlText w:val=""/>
+      <w:lvlJc w:val="left"/>
+      <w:pPr>
+        <w:ind w:left="4608" w:hanging="360"/>
+      </w:pPr>
+      <w:rPr>
+        <w:rFonts w:ascii="Wingdings" w:hAnsi="Wingdings" w:hint="default"/>
+      </w:rPr>
+    </w:lvl>
+    <w:lvl w:ilvl="6" w:tplc="04070001" w:tentative="1">
+      <w:start w:val="1"/>
+      <w:numFmt w:val="bullet"/>
+      <w:lvlText w:val=""/>
+      <w:lvlJc w:val="left"/>
+      <w:pPr>
+        <w:ind w:left="5328" w:hanging="360"/>
+      </w:pPr>
+      <w:rPr>
+        <w:rFonts w:ascii="Symbol" w:hAnsi="Symbol" w:hint="default"/>
+      </w:rPr>
+    </w:lvl>
+    <w:lvl w:ilvl="7" w:tplc="04070003" w:tentative="1">
+      <w:start w:val="1"/>
+      <w:numFmt w:val="bullet"/>
+      <w:lvlText w:val="o"/>
+      <w:lvlJc w:val="left"/>
+      <w:pPr>
+        <w:ind w:left="6048" w:hanging="360"/>
+      </w:pPr>
+      <w:rPr>
+        <w:rFonts w:ascii="Courier New" w:hAnsi="Courier New" w:cs="Courier New" w:hint="default"/>
+      </w:rPr>
+    </w:lvl>
+    <w:lvl w:ilvl="8" w:tplc="04070005" w:tentative="1">
+      <w:start w:val="1"/>
+      <w:numFmt w:val="bullet"/>
+      <w:lvlText w:val=""/>
+      <w:lvlJc w:val="left"/>
+      <w:pPr>
+        <w:ind w:left="6768" w:hanging="360"/>
+      </w:pPr>
+      <w:rPr>
+        <w:rFonts w:ascii="Wingdings" w:hAnsi="Wingdings" w:hint="default"/>
+      </w:rPr>
+    </w:lvl>
+  </w:abstractNum>
+  <w:abstractNum w:abstractNumId="1">
     <w:nsid w:val="107B6A91"/>
     <w:multiLevelType w:val="hybridMultilevel"/>
     <w:tmpl w:val="12523F96"/>
@@ -1637,7 +2711,120 @@
       </w:rPr>
     </w:lvl>
   </w:abstractNum>
-  <w:abstractNum w:abstractNumId="1">
+  <w:abstractNum w:abstractNumId="2">
+    <w:nsid w:val="1CE0656B"/>
+    <w:multiLevelType w:val="hybridMultilevel"/>
+    <w:tmpl w:val="1D5A907C"/>
+    <w:lvl w:ilvl="0" w:tplc="04070005">
+      <w:start w:val="1"/>
+      <w:numFmt w:val="bullet"/>
+      <w:lvlText w:val=""/>
+      <w:lvlJc w:val="left"/>
+      <w:pPr>
+        <w:ind w:left="1296" w:hanging="360"/>
+      </w:pPr>
+      <w:rPr>
+        <w:rFonts w:ascii="Wingdings" w:hAnsi="Wingdings" w:hint="default"/>
+      </w:rPr>
+    </w:lvl>
+    <w:lvl w:ilvl="1" w:tplc="04070003" w:tentative="1">
+      <w:start w:val="1"/>
+      <w:numFmt w:val="bullet"/>
+      <w:lvlText w:val="o"/>
+      <w:lvlJc w:val="left"/>
+      <w:pPr>
+        <w:ind w:left="1728" w:hanging="360"/>
+      </w:pPr>
+      <w:rPr>
+        <w:rFonts w:ascii="Courier New" w:hAnsi="Courier New" w:cs="Courier New" w:hint="default"/>
+      </w:rPr>
+    </w:lvl>
+    <w:lvl w:ilvl="2" w:tplc="04070005" w:tentative="1">
+      <w:start w:val="1"/>
+      <w:numFmt w:val="bullet"/>
+      <w:lvlText w:val=""/>
+      <w:lvlJc w:val="left"/>
+      <w:pPr>
+        <w:ind w:left="2448" w:hanging="360"/>
+      </w:pPr>
+      <w:rPr>
+        <w:rFonts w:ascii="Wingdings" w:hAnsi="Wingdings" w:hint="default"/>
+      </w:rPr>
+    </w:lvl>
+    <w:lvl w:ilvl="3" w:tplc="04070001" w:tentative="1">
+      <w:start w:val="1"/>
+      <w:numFmt w:val="bullet"/>
+      <w:lvlText w:val=""/>
+      <w:lvlJc w:val="left"/>
+      <w:pPr>
+        <w:ind w:left="3168" w:hanging="360"/>
+      </w:pPr>
+      <w:rPr>
+        <w:rFonts w:ascii="Symbol" w:hAnsi="Symbol" w:hint="default"/>
+      </w:rPr>
+    </w:lvl>
+    <w:lvl w:ilvl="4" w:tplc="04070003" w:tentative="1">
+      <w:start w:val="1"/>
+      <w:numFmt w:val="bullet"/>
+      <w:lvlText w:val="o"/>
+      <w:lvlJc w:val="left"/>
+      <w:pPr>
+        <w:ind w:left="3888" w:hanging="360"/>
+      </w:pPr>
+      <w:rPr>
+        <w:rFonts w:ascii="Courier New" w:hAnsi="Courier New" w:cs="Courier New" w:hint="default"/>
+      </w:rPr>
+    </w:lvl>
+    <w:lvl w:ilvl="5" w:tplc="04070005" w:tentative="1">
+      <w:start w:val="1"/>
+      <w:numFmt w:val="bullet"/>
+      <w:lvlText w:val=""/>
+      <w:lvlJc w:val="left"/>
+      <w:pPr>
+        <w:ind w:left="4608" w:hanging="360"/>
+      </w:pPr>
+      <w:rPr>
+        <w:rFonts w:ascii="Wingdings" w:hAnsi="Wingdings" w:hint="default"/>
+      </w:rPr>
+    </w:lvl>
+    <w:lvl w:ilvl="6" w:tplc="04070001" w:tentative="1">
+      <w:start w:val="1"/>
+      <w:numFmt w:val="bullet"/>
+      <w:lvlText w:val=""/>
+      <w:lvlJc w:val="left"/>
+      <w:pPr>
+        <w:ind w:left="5328" w:hanging="360"/>
+      </w:pPr>
+      <w:rPr>
+        <w:rFonts w:ascii="Symbol" w:hAnsi="Symbol" w:hint="default"/>
+      </w:rPr>
+    </w:lvl>
+    <w:lvl w:ilvl="7" w:tplc="04070003" w:tentative="1">
+      <w:start w:val="1"/>
+      <w:numFmt w:val="bullet"/>
+      <w:lvlText w:val="o"/>
+      <w:lvlJc w:val="left"/>
+      <w:pPr>
+        <w:ind w:left="6048" w:hanging="360"/>
+      </w:pPr>
+      <w:rPr>
+        <w:rFonts w:ascii="Courier New" w:hAnsi="Courier New" w:cs="Courier New" w:hint="default"/>
+      </w:rPr>
+    </w:lvl>
+    <w:lvl w:ilvl="8" w:tplc="04070005" w:tentative="1">
+      <w:start w:val="1"/>
+      <w:numFmt w:val="bullet"/>
+      <w:lvlText w:val=""/>
+      <w:lvlJc w:val="left"/>
+      <w:pPr>
+        <w:ind w:left="6768" w:hanging="360"/>
+      </w:pPr>
+      <w:rPr>
+        <w:rFonts w:ascii="Wingdings" w:hAnsi="Wingdings" w:hint="default"/>
+      </w:rPr>
+    </w:lvl>
+  </w:abstractNum>
+  <w:abstractNum w:abstractNumId="3">
     <w:nsid w:val="20AF0333"/>
     <w:multiLevelType w:val="hybridMultilevel"/>
     <w:tmpl w:val="CB0E7F4E"/>
@@ -1779,7 +2966,7 @@
       </w:rPr>
     </w:lvl>
   </w:abstractNum>
-  <w:abstractNum w:abstractNumId="2">
+  <w:abstractNum w:abstractNumId="4">
     <w:nsid w:val="26FE1FCF"/>
     <w:multiLevelType w:val="hybridMultilevel"/>
     <w:tmpl w:val="33826962"/>
@@ -1935,7 +3122,7 @@
       </w:rPr>
     </w:lvl>
   </w:abstractNum>
-  <w:abstractNum w:abstractNumId="3">
+  <w:abstractNum w:abstractNumId="5">
     <w:nsid w:val="37660336"/>
     <w:multiLevelType w:val="hybridMultilevel"/>
     <w:tmpl w:val="78D27160"/>
@@ -2076,7 +3263,7 @@
       </w:rPr>
     </w:lvl>
   </w:abstractNum>
-  <w:abstractNum w:abstractNumId="4">
+  <w:abstractNum w:abstractNumId="6">
     <w:nsid w:val="39E54FC6"/>
     <w:multiLevelType w:val="singleLevel"/>
     <w:tmpl w:val="5B7288D4"/>
@@ -2096,7 +3283,7 @@
       </w:rPr>
     </w:lvl>
   </w:abstractNum>
-  <w:abstractNum w:abstractNumId="5">
+  <w:abstractNum w:abstractNumId="7">
     <w:nsid w:val="4189603E"/>
     <w:multiLevelType w:val="multilevel"/>
     <w:tmpl w:val="D4B4B71A"/>
@@ -2291,7 +3478,120 @@
       </w:rPr>
     </w:lvl>
   </w:abstractNum>
-  <w:abstractNum w:abstractNumId="6">
+  <w:abstractNum w:abstractNumId="8">
+    <w:nsid w:val="4C435B57"/>
+    <w:multiLevelType w:val="hybridMultilevel"/>
+    <w:tmpl w:val="D4FC756C"/>
+    <w:lvl w:ilvl="0" w:tplc="04070005">
+      <w:start w:val="1"/>
+      <w:numFmt w:val="bullet"/>
+      <w:lvlText w:val=""/>
+      <w:lvlJc w:val="left"/>
+      <w:pPr>
+        <w:ind w:left="1008" w:hanging="360"/>
+      </w:pPr>
+      <w:rPr>
+        <w:rFonts w:ascii="Wingdings" w:hAnsi="Wingdings" w:hint="default"/>
+      </w:rPr>
+    </w:lvl>
+    <w:lvl w:ilvl="1" w:tplc="04070003" w:tentative="1">
+      <w:start w:val="1"/>
+      <w:numFmt w:val="bullet"/>
+      <w:lvlText w:val="o"/>
+      <w:lvlJc w:val="left"/>
+      <w:pPr>
+        <w:ind w:left="1728" w:hanging="360"/>
+      </w:pPr>
+      <w:rPr>
+        <w:rFonts w:ascii="Courier New" w:hAnsi="Courier New" w:cs="Courier New" w:hint="default"/>
+      </w:rPr>
+    </w:lvl>
+    <w:lvl w:ilvl="2" w:tplc="04070005" w:tentative="1">
+      <w:start w:val="1"/>
+      <w:numFmt w:val="bullet"/>
+      <w:lvlText w:val=""/>
+      <w:lvlJc w:val="left"/>
+      <w:pPr>
+        <w:ind w:left="2448" w:hanging="360"/>
+      </w:pPr>
+      <w:rPr>
+        <w:rFonts w:ascii="Wingdings" w:hAnsi="Wingdings" w:hint="default"/>
+      </w:rPr>
+    </w:lvl>
+    <w:lvl w:ilvl="3" w:tplc="04070001" w:tentative="1">
+      <w:start w:val="1"/>
+      <w:numFmt w:val="bullet"/>
+      <w:lvlText w:val=""/>
+      <w:lvlJc w:val="left"/>
+      <w:pPr>
+        <w:ind w:left="3168" w:hanging="360"/>
+      </w:pPr>
+      <w:rPr>
+        <w:rFonts w:ascii="Symbol" w:hAnsi="Symbol" w:hint="default"/>
+      </w:rPr>
+    </w:lvl>
+    <w:lvl w:ilvl="4" w:tplc="04070003" w:tentative="1">
+      <w:start w:val="1"/>
+      <w:numFmt w:val="bullet"/>
+      <w:lvlText w:val="o"/>
+      <w:lvlJc w:val="left"/>
+      <w:pPr>
+        <w:ind w:left="3888" w:hanging="360"/>
+      </w:pPr>
+      <w:rPr>
+        <w:rFonts w:ascii="Courier New" w:hAnsi="Courier New" w:cs="Courier New" w:hint="default"/>
+      </w:rPr>
+    </w:lvl>
+    <w:lvl w:ilvl="5" w:tplc="04070005" w:tentative="1">
+      <w:start w:val="1"/>
+      <w:numFmt w:val="bullet"/>
+      <w:lvlText w:val=""/>
+      <w:lvlJc w:val="left"/>
+      <w:pPr>
+        <w:ind w:left="4608" w:hanging="360"/>
+      </w:pPr>
+      <w:rPr>
+        <w:rFonts w:ascii="Wingdings" w:hAnsi="Wingdings" w:hint="default"/>
+      </w:rPr>
+    </w:lvl>
+    <w:lvl w:ilvl="6" w:tplc="04070001" w:tentative="1">
+      <w:start w:val="1"/>
+      <w:numFmt w:val="bullet"/>
+      <w:lvlText w:val=""/>
+      <w:lvlJc w:val="left"/>
+      <w:pPr>
+        <w:ind w:left="5328" w:hanging="360"/>
+      </w:pPr>
+      <w:rPr>
+        <w:rFonts w:ascii="Symbol" w:hAnsi="Symbol" w:hint="default"/>
+      </w:rPr>
+    </w:lvl>
+    <w:lvl w:ilvl="7" w:tplc="04070003" w:tentative="1">
+      <w:start w:val="1"/>
+      <w:numFmt w:val="bullet"/>
+      <w:lvlText w:val="o"/>
+      <w:lvlJc w:val="left"/>
+      <w:pPr>
+        <w:ind w:left="6048" w:hanging="360"/>
+      </w:pPr>
+      <w:rPr>
+        <w:rFonts w:ascii="Courier New" w:hAnsi="Courier New" w:cs="Courier New" w:hint="default"/>
+      </w:rPr>
+    </w:lvl>
+    <w:lvl w:ilvl="8" w:tplc="04070005" w:tentative="1">
+      <w:start w:val="1"/>
+      <w:numFmt w:val="bullet"/>
+      <w:lvlText w:val=""/>
+      <w:lvlJc w:val="left"/>
+      <w:pPr>
+        <w:ind w:left="6768" w:hanging="360"/>
+      </w:pPr>
+      <w:rPr>
+        <w:rFonts w:ascii="Wingdings" w:hAnsi="Wingdings" w:hint="default"/>
+      </w:rPr>
+    </w:lvl>
+  </w:abstractNum>
+  <w:abstractNum w:abstractNumId="9">
     <w:nsid w:val="52CA544A"/>
     <w:multiLevelType w:val="singleLevel"/>
     <w:tmpl w:val="987C499A"/>
@@ -2318,7 +3618,7 @@
       </w:rPr>
     </w:lvl>
   </w:abstractNum>
-  <w:abstractNum w:abstractNumId="7">
+  <w:abstractNum w:abstractNumId="10">
     <w:nsid w:val="59210B69"/>
     <w:multiLevelType w:val="hybridMultilevel"/>
     <w:tmpl w:val="D6A865D6"/>
@@ -2431,7 +3731,7 @@
       </w:rPr>
     </w:lvl>
   </w:abstractNum>
-  <w:abstractNum w:abstractNumId="8">
+  <w:abstractNum w:abstractNumId="11">
     <w:nsid w:val="6C402C58"/>
     <w:multiLevelType w:val="hybridMultilevel"/>
     <w:tmpl w:val="3C0611EA"/>
@@ -2576,7 +3876,7 @@
       </w:rPr>
     </w:lvl>
   </w:abstractNum>
-  <w:abstractNum w:abstractNumId="9">
+  <w:abstractNum w:abstractNumId="12">
     <w:nsid w:val="6CD32DA8"/>
     <w:multiLevelType w:val="singleLevel"/>
     <w:tmpl w:val="166470C2"/>
@@ -2602,7 +3902,120 @@
       </w:rPr>
     </w:lvl>
   </w:abstractNum>
-  <w:abstractNum w:abstractNumId="10">
+  <w:abstractNum w:abstractNumId="13">
+    <w:nsid w:val="7170367A"/>
+    <w:multiLevelType w:val="hybridMultilevel"/>
+    <w:tmpl w:val="41C46BEA"/>
+    <w:lvl w:ilvl="0" w:tplc="04070005">
+      <w:start w:val="1"/>
+      <w:numFmt w:val="bullet"/>
+      <w:lvlText w:val=""/>
+      <w:lvlJc w:val="left"/>
+      <w:pPr>
+        <w:ind w:left="1008" w:hanging="360"/>
+      </w:pPr>
+      <w:rPr>
+        <w:rFonts w:ascii="Wingdings" w:hAnsi="Wingdings" w:hint="default"/>
+      </w:rPr>
+    </w:lvl>
+    <w:lvl w:ilvl="1" w:tplc="04070003" w:tentative="1">
+      <w:start w:val="1"/>
+      <w:numFmt w:val="bullet"/>
+      <w:lvlText w:val="o"/>
+      <w:lvlJc w:val="left"/>
+      <w:pPr>
+        <w:ind w:left="1728" w:hanging="360"/>
+      </w:pPr>
+      <w:rPr>
+        <w:rFonts w:ascii="Courier New" w:hAnsi="Courier New" w:cs="Courier New" w:hint="default"/>
+      </w:rPr>
+    </w:lvl>
+    <w:lvl w:ilvl="2" w:tplc="04070005" w:tentative="1">
+      <w:start w:val="1"/>
+      <w:numFmt w:val="bullet"/>
+      <w:lvlText w:val=""/>
+      <w:lvlJc w:val="left"/>
+      <w:pPr>
+        <w:ind w:left="2448" w:hanging="360"/>
+      </w:pPr>
+      <w:rPr>
+        <w:rFonts w:ascii="Wingdings" w:hAnsi="Wingdings" w:hint="default"/>
+      </w:rPr>
+    </w:lvl>
+    <w:lvl w:ilvl="3" w:tplc="04070001" w:tentative="1">
+      <w:start w:val="1"/>
+      <w:numFmt w:val="bullet"/>
+      <w:lvlText w:val=""/>
+      <w:lvlJc w:val="left"/>
+      <w:pPr>
+        <w:ind w:left="3168" w:hanging="360"/>
+      </w:pPr>
+      <w:rPr>
+        <w:rFonts w:ascii="Symbol" w:hAnsi="Symbol" w:hint="default"/>
+      </w:rPr>
+    </w:lvl>
+    <w:lvl w:ilvl="4" w:tplc="04070003" w:tentative="1">
+      <w:start w:val="1"/>
+      <w:numFmt w:val="bullet"/>
+      <w:lvlText w:val="o"/>
+      <w:lvlJc w:val="left"/>
+      <w:pPr>
+        <w:ind w:left="3888" w:hanging="360"/>
+      </w:pPr>
+      <w:rPr>
+        <w:rFonts w:ascii="Courier New" w:hAnsi="Courier New" w:cs="Courier New" w:hint="default"/>
+      </w:rPr>
+    </w:lvl>
+    <w:lvl w:ilvl="5" w:tplc="04070005" w:tentative="1">
+      <w:start w:val="1"/>
+      <w:numFmt w:val="bullet"/>
+      <w:lvlText w:val=""/>
+      <w:lvlJc w:val="left"/>
+      <w:pPr>
+        <w:ind w:left="4608" w:hanging="360"/>
+      </w:pPr>
+      <w:rPr>
+        <w:rFonts w:ascii="Wingdings" w:hAnsi="Wingdings" w:hint="default"/>
+      </w:rPr>
+    </w:lvl>
+    <w:lvl w:ilvl="6" w:tplc="04070001" w:tentative="1">
+      <w:start w:val="1"/>
+      <w:numFmt w:val="bullet"/>
+      <w:lvlText w:val=""/>
+      <w:lvlJc w:val="left"/>
+      <w:pPr>
+        <w:ind w:left="5328" w:hanging="360"/>
+      </w:pPr>
+      <w:rPr>
+        <w:rFonts w:ascii="Symbol" w:hAnsi="Symbol" w:hint="default"/>
+      </w:rPr>
+    </w:lvl>
+    <w:lvl w:ilvl="7" w:tplc="04070003" w:tentative="1">
+      <w:start w:val="1"/>
+      <w:numFmt w:val="bullet"/>
+      <w:lvlText w:val="o"/>
+      <w:lvlJc w:val="left"/>
+      <w:pPr>
+        <w:ind w:left="6048" w:hanging="360"/>
+      </w:pPr>
+      <w:rPr>
+        <w:rFonts w:ascii="Courier New" w:hAnsi="Courier New" w:cs="Courier New" w:hint="default"/>
+      </w:rPr>
+    </w:lvl>
+    <w:lvl w:ilvl="8" w:tplc="04070005" w:tentative="1">
+      <w:start w:val="1"/>
+      <w:numFmt w:val="bullet"/>
+      <w:lvlText w:val=""/>
+      <w:lvlJc w:val="left"/>
+      <w:pPr>
+        <w:ind w:left="6768" w:hanging="360"/>
+      </w:pPr>
+      <w:rPr>
+        <w:rFonts w:ascii="Wingdings" w:hAnsi="Wingdings" w:hint="default"/>
+      </w:rPr>
+    </w:lvl>
+  </w:abstractNum>
+  <w:abstractNum w:abstractNumId="14">
     <w:nsid w:val="7CD255F0"/>
     <w:multiLevelType w:val="hybridMultilevel"/>
     <w:tmpl w:val="1BBC66D6"/>
@@ -2710,46 +4123,58 @@
     </w:lvl>
   </w:abstractNum>
   <w:num w:numId="1">
+    <w:abstractNumId w:val="5"/>
+  </w:num>
+  <w:num w:numId="2">
+    <w:abstractNumId w:val="11"/>
+  </w:num>
+  <w:num w:numId="3">
+    <w:abstractNumId w:val="4"/>
+  </w:num>
+  <w:num w:numId="4">
+    <w:abstractNumId w:val="7"/>
+  </w:num>
+  <w:num w:numId="5">
+    <w:abstractNumId w:val="7"/>
+  </w:num>
+  <w:num w:numId="6">
+    <w:abstractNumId w:val="7"/>
+  </w:num>
+  <w:num w:numId="7">
+    <w:abstractNumId w:val="7"/>
+  </w:num>
+  <w:num w:numId="8">
+    <w:abstractNumId w:val="9"/>
+  </w:num>
+  <w:num w:numId="9">
+    <w:abstractNumId w:val="12"/>
+  </w:num>
+  <w:num w:numId="10">
+    <w:abstractNumId w:val="6"/>
+  </w:num>
+  <w:num w:numId="11">
     <w:abstractNumId w:val="3"/>
   </w:num>
-  <w:num w:numId="2">
+  <w:num w:numId="12">
+    <w:abstractNumId w:val="14"/>
+  </w:num>
+  <w:num w:numId="13">
+    <w:abstractNumId w:val="1"/>
+  </w:num>
+  <w:num w:numId="14">
+    <w:abstractNumId w:val="10"/>
+  </w:num>
+  <w:num w:numId="15">
     <w:abstractNumId w:val="8"/>
   </w:num>
-  <w:num w:numId="3">
+  <w:num w:numId="16">
+    <w:abstractNumId w:val="13"/>
+  </w:num>
+  <w:num w:numId="17">
     <w:abstractNumId w:val="2"/>
   </w:num>
-  <w:num w:numId="4">
-    <w:abstractNumId w:val="5"/>
-  </w:num>
-  <w:num w:numId="5">
-    <w:abstractNumId w:val="5"/>
-  </w:num>
-  <w:num w:numId="6">
-    <w:abstractNumId w:val="5"/>
-  </w:num>
-  <w:num w:numId="7">
-    <w:abstractNumId w:val="5"/>
-  </w:num>
-  <w:num w:numId="8">
-    <w:abstractNumId w:val="6"/>
-  </w:num>
-  <w:num w:numId="9">
-    <w:abstractNumId w:val="9"/>
-  </w:num>
-  <w:num w:numId="10">
-    <w:abstractNumId w:val="4"/>
-  </w:num>
-  <w:num w:numId="11">
-    <w:abstractNumId w:val="1"/>
-  </w:num>
-  <w:num w:numId="12">
-    <w:abstractNumId w:val="10"/>
-  </w:num>
-  <w:num w:numId="13">
+  <w:num w:numId="18">
     <w:abstractNumId w:val="0"/>
-  </w:num>
-  <w:num w:numId="14">
-    <w:abstractNumId w:val="7"/>
   </w:num>
 </w:numbering>
 </file>
@@ -3077,7 +4502,6 @@
   <w:style w:type="character" w:default="1" w:styleId="Absatz-Standardschriftart">
     <w:name w:val="Default Paragraph Font"/>
     <w:uiPriority w:val="1"/>
-    <w:semiHidden/>
     <w:unhideWhenUsed/>
   </w:style>
   <w:style w:type="table" w:default="1" w:styleId="NormaleTabelle">
@@ -3855,7 +5279,7 @@
 </file>
 
 <file path=customXml/item1.xml><?xml version="1.0" encoding="utf-8"?>
-<b:Sources xmlns:b="http://schemas.openxmlformats.org/officeDocument/2006/bibliography" xmlns="http://schemas.openxmlformats.org/officeDocument/2006/bibliography" SelectedStyle="\HarvardAnglia2008OfficeOnline.xsl" StyleName="Harvard – Anglia 2008">
+<b:Sources xmlns:b="http://schemas.openxmlformats.org/officeDocument/2006/bibliography" xmlns="http://schemas.openxmlformats.org/officeDocument/2006/bibliography" SelectedStyle="\IEEE2006OfficeOnline.xsl" StyleName="IEEE 2006">
   <b:Source>
     <b:Tag>Gre76</b:Tag>
     <b:SourceType>ElectronicSource</b:SourceType>
@@ -4042,11 +5466,28 @@
     <b:CountryRegion>Finland</b:CountryRegion>
     <b:RefOrder>6</b:RefOrder>
   </b:Source>
+  <b:Source>
+    <b:Tag>Mus15</b:Tag>
+    <b:SourceType>InternetSite</b:SourceType>
+    <b:Guid>{CF5643C0-958C-413E-9246-81514952130D}</b:Guid>
+    <b:LCID>0</b:LCID>
+    <b:Author>
+      <b:Author>
+        <b:Corporate>Music Technology Group - Universitat Pompeu Fabra - Barcelona</b:Corporate>
+      </b:Author>
+    </b:Author>
+    <b:Title>IRMAS: A DATASET FOR INSTRUMENT RECOGNITION IN MUSICAL AUDIO SIGNALS</b:Title>
+    <b:YearAccessed>2015</b:YearAccessed>
+    <b:MonthAccessed>May</b:MonthAccessed>
+    <b:DayAccessed>2</b:DayAccessed>
+    <b:URL>http://mtg.upf.edu/download/datasets/irmas</b:URL>
+    <b:RefOrder>7</b:RefOrder>
+  </b:Source>
 </b:Sources>
 </file>
 
 <file path=customXml/itemProps1.xml><?xml version="1.0" encoding="utf-8"?>
-<ds:datastoreItem xmlns:ds="http://schemas.openxmlformats.org/officeDocument/2006/customXml" ds:itemID="{14538FFE-D647-49F4-86A8-86AC98234220}">
+<ds:datastoreItem xmlns:ds="http://schemas.openxmlformats.org/officeDocument/2006/customXml" ds:itemID="{CF546810-3EEE-4989-8519-4FB6908B5000}">
   <ds:schemaRefs>
     <ds:schemaRef ds:uri="http://schemas.openxmlformats.org/officeDocument/2006/bibliography"/>
   </ds:schemaRefs>

</xml_diff>

<commit_message>
Description of the classifier
</commit_message>
<xml_diff>
--- a/Report.docx
+++ b/Report.docx
@@ -412,7 +412,15 @@
         <w:t xml:space="preserve"> </w:t>
       </w:r>
       <w:r>
-        <w:t>This project is part of the master’s level class “Machine Learning and Pervasive Computing” at the Georg-August-University of Göttingen.</w:t>
+        <w:t xml:space="preserve">This project is part of the master’s level class “Machine Learning and Pervasive </w:t>
+      </w:r>
+      <w:proofErr w:type="gramStart"/>
+      <w:r>
+        <w:t>Computing</w:t>
+      </w:r>
+      <w:proofErr w:type="gramEnd"/>
+      <w:r>
+        <w:t>” at the Georg-August-University of Göttingen.</w:t>
       </w:r>
     </w:p>
     <w:p>
@@ -519,12 +527,14 @@
           <w:lang w:val="de-DE"/>
         </w:rPr>
       </w:pPr>
+      <w:bookmarkStart w:id="0" w:name="_Ref421971486"/>
       <w:r>
         <w:rPr>
           <w:lang w:val="de-DE"/>
         </w:rPr>
         <w:t>Related documents</w:t>
       </w:r>
+      <w:bookmarkEnd w:id="0"/>
     </w:p>
     <w:p>
       <w:pPr>
@@ -622,7 +632,15 @@
         <w:t xml:space="preserve">, </w:t>
       </w:r>
       <w:r>
-        <w:t>the effort on recognizing instrume</w:t>
+        <w:t xml:space="preserve">the </w:t>
+      </w:r>
+      <w:proofErr w:type="gramStart"/>
+      <w:r>
+        <w:t>effort</w:t>
+      </w:r>
+      <w:proofErr w:type="gramEnd"/>
+      <w:r>
+        <w:t xml:space="preserve"> on recognizing instrume</w:t>
       </w:r>
       <w:r>
         <w:t>nts from single note recordings, respective</w:t>
@@ -835,7 +853,15 @@
         <w:t xml:space="preserve"> gives every feature a weight. Features that are more likely to have high variance within a class due to overlapping frequencies get a lower weight.</w:t>
       </w:r>
       <w:r>
-        <w:t xml:space="preserve"> This is achieved by applying linear discriminant analysis.</w:t>
+        <w:t xml:space="preserve"> This is achieved by applying linear </w:t>
+      </w:r>
+      <w:proofErr w:type="spellStart"/>
+      <w:r>
+        <w:t>discriminant</w:t>
+      </w:r>
+      <w:proofErr w:type="spellEnd"/>
+      <w:r>
+        <w:t xml:space="preserve"> analysis.</w:t>
       </w:r>
     </w:p>
     <w:p>
@@ -1054,6 +1080,7 @@
       <w:r>
         <w:t>tors of different musical inst</w:t>
       </w:r>
+      <w:proofErr w:type="spellStart"/>
       <w:r>
         <w:rPr>
           <w:lang w:val="de-DE"/>
@@ -1061,7 +1088,11 @@
         <w:t>ru</w:t>
       </w:r>
       <w:r>
-        <w:t xml:space="preserve">ments as the base matrix of sparse representation. The accuracy of 91.9% was obtained for monophonic sounds. Also in polyphonic sounds 51.1% </w:t>
+        <w:t>ments</w:t>
+      </w:r>
+      <w:proofErr w:type="spellEnd"/>
+      <w:r>
+        <w:t xml:space="preserve"> as the base matrix of sparse representation. The accuracy of 91.9% was obtained for monophonic sounds. Also in polyphonic sounds 51.1% </w:t>
       </w:r>
       <w:r>
         <w:t>of combinations were estimated correctly.</w:t>
@@ -1331,7 +1362,23 @@
         <w:t>with its genre. Possibly this information is integrated in the filename or the dataset contains a content descriptor.</w:t>
       </w:r>
       <w:r>
-        <w:t xml:space="preserve"> Alternatively, if the genre is not available, the extracts have to be appropriate to be recognized by a music identification service like Shazam or SoundHound.</w:t>
+        <w:t xml:space="preserve"> Alternatively, if the genre is not available, the extracts have to be appropriate to be recognized by a music identification service like </w:t>
+      </w:r>
+      <w:proofErr w:type="spellStart"/>
+      <w:r>
+        <w:t>Shazam</w:t>
+      </w:r>
+      <w:proofErr w:type="spellEnd"/>
+      <w:r>
+        <w:t xml:space="preserve"> or </w:t>
+      </w:r>
+      <w:proofErr w:type="spellStart"/>
+      <w:r>
+        <w:t>SoundHound</w:t>
+      </w:r>
+      <w:proofErr w:type="spellEnd"/>
+      <w:r>
+        <w:t>.</w:t>
       </w:r>
     </w:p>
     <w:p>
@@ -1347,7 +1394,23 @@
         <w:pStyle w:val="Textkrper"/>
       </w:pPr>
       <w:r>
-        <w:t>The Music Technology Group of the University Pompeu Fabra of Barcelona</w:t>
+        <w:t xml:space="preserve">The Music Technology Group of the University </w:t>
+      </w:r>
+      <w:proofErr w:type="spellStart"/>
+      <w:r>
+        <w:t>Pompeu</w:t>
+      </w:r>
+      <w:proofErr w:type="spellEnd"/>
+      <w:r>
+        <w:t xml:space="preserve"> </w:t>
+      </w:r>
+      <w:proofErr w:type="spellStart"/>
+      <w:r>
+        <w:t>Fabra</w:t>
+      </w:r>
+      <w:proofErr w:type="spellEnd"/>
+      <w:r>
+        <w:t xml:space="preserve"> of Barcelona</w:t>
       </w:r>
       <w:r>
         <w:t xml:space="preserve"> provides </w:t>
@@ -1574,7 +1637,7 @@
           <w:ilvl w:val="0"/>
           <w:numId w:val="16"/>
         </w:numPr>
-        <w:spacing w:line="276" w:lineRule="auto"/>
+        <w:spacing w:after="0" w:line="276" w:lineRule="auto"/>
         <w:ind w:left="1003" w:hanging="357"/>
         <w:contextualSpacing/>
       </w:pPr>
@@ -1675,21 +1738,6 @@
     <w:p>
       <w:pPr>
         <w:pStyle w:val="Textkrper"/>
-        <w:numPr>
-          <w:ilvl w:val="0"/>
-          <w:numId w:val="17"/>
-        </w:numPr>
-        <w:spacing w:line="276" w:lineRule="auto"/>
-        <w:ind w:left="993" w:hanging="357"/>
-        <w:contextualSpacing/>
-      </w:pPr>
-      <w:r>
-        <w:t>latin-soul</w:t>
-      </w:r>
-    </w:p>
-    <w:p>
-      <w:pPr>
-        <w:pStyle w:val="Textkrper"/>
         <w:spacing w:line="276" w:lineRule="auto"/>
         <w:contextualSpacing/>
       </w:pPr>
@@ -1699,6 +1747,22 @@
         <w:pStyle w:val="Textkrper"/>
       </w:pPr>
       <w:r>
+        <w:t>We omit the fifth genre “</w:t>
+      </w:r>
+      <w:proofErr w:type="spellStart"/>
+      <w:r>
+        <w:t>latin</w:t>
+      </w:r>
+      <w:proofErr w:type="spellEnd"/>
+      <w:r>
+        <w:t>-soul”, due to the lack of a sufficient number of excerpts for this genre.</w:t>
+      </w:r>
+    </w:p>
+    <w:p>
+      <w:pPr>
+        <w:pStyle w:val="Textkrper"/>
+      </w:pPr>
+      <w:r>
         <w:t>Therefore, both the information about the instrument to be recogn</w:t>
       </w:r>
       <w:r>
@@ -1725,8 +1789,13 @@
       <w:r>
         <w:t> </w:t>
       </w:r>
-      <w:r>
-        <w:t>kHz and are</w:t>
+      <w:proofErr w:type="gramStart"/>
+      <w:r>
+        <w:t>kHz</w:t>
+      </w:r>
+      <w:proofErr w:type="gramEnd"/>
+      <w:r>
+        <w:t xml:space="preserve"> and are</w:t>
       </w:r>
       <w:r>
         <w:t xml:space="preserve"> three seconds long.</w:t>
@@ -1761,14 +1830,44 @@
         <w:rPr>
           <w:lang w:val="de-DE"/>
         </w:rPr>
-        <w:t>Evaluation of</w:t>
-      </w:r>
-      <w:r>
-        <w:rPr>
-          <w:lang w:val="de-DE"/>
-        </w:rPr>
-        <w:t xml:space="preserve"> periodicities in signals</w:t>
-      </w:r>
+        <w:t xml:space="preserve">Evaluation </w:t>
+      </w:r>
+      <w:proofErr w:type="spellStart"/>
+      <w:r>
+        <w:rPr>
+          <w:lang w:val="de-DE"/>
+        </w:rPr>
+        <w:t>of</w:t>
+      </w:r>
+      <w:proofErr w:type="spellEnd"/>
+      <w:r>
+        <w:rPr>
+          <w:lang w:val="de-DE"/>
+        </w:rPr>
+        <w:t xml:space="preserve"> </w:t>
+      </w:r>
+      <w:proofErr w:type="spellStart"/>
+      <w:r>
+        <w:rPr>
+          <w:lang w:val="de-DE"/>
+        </w:rPr>
+        <w:t>periodicities</w:t>
+      </w:r>
+      <w:proofErr w:type="spellEnd"/>
+      <w:r>
+        <w:rPr>
+          <w:lang w:val="de-DE"/>
+        </w:rPr>
+        <w:t xml:space="preserve"> in </w:t>
+      </w:r>
+      <w:proofErr w:type="spellStart"/>
+      <w:r>
+        <w:rPr>
+          <w:lang w:val="de-DE"/>
+        </w:rPr>
+        <w:t>signals</w:t>
+      </w:r>
+      <w:proofErr w:type="spellEnd"/>
     </w:p>
     <w:p>
       <w:pPr>
@@ -1790,18 +1889,98 @@
       <w:r>
         <w:t xml:space="preserve">: </w:t>
       </w:r>
-      <w:r>
-        <w:rPr>
-          <w:lang w:val="de-DE"/>
-        </w:rPr>
-        <w:t>number of times the signal</w:t>
-      </w:r>
-      <w:r>
-        <w:rPr>
-          <w:lang w:val="de-DE"/>
-        </w:rPr>
-        <w:t xml:space="preserve"> changes sign</w:t>
-      </w:r>
+      <w:proofErr w:type="spellStart"/>
+      <w:r>
+        <w:rPr>
+          <w:lang w:val="de-DE"/>
+        </w:rPr>
+        <w:t>number</w:t>
+      </w:r>
+      <w:proofErr w:type="spellEnd"/>
+      <w:r>
+        <w:rPr>
+          <w:lang w:val="de-DE"/>
+        </w:rPr>
+        <w:t xml:space="preserve"> </w:t>
+      </w:r>
+      <w:proofErr w:type="spellStart"/>
+      <w:r>
+        <w:rPr>
+          <w:lang w:val="de-DE"/>
+        </w:rPr>
+        <w:t>of</w:t>
+      </w:r>
+      <w:proofErr w:type="spellEnd"/>
+      <w:r>
+        <w:rPr>
+          <w:lang w:val="de-DE"/>
+        </w:rPr>
+        <w:t xml:space="preserve"> </w:t>
+      </w:r>
+      <w:proofErr w:type="spellStart"/>
+      <w:r>
+        <w:rPr>
+          <w:lang w:val="de-DE"/>
+        </w:rPr>
+        <w:t>times</w:t>
+      </w:r>
+      <w:proofErr w:type="spellEnd"/>
+      <w:r>
+        <w:rPr>
+          <w:lang w:val="de-DE"/>
+        </w:rPr>
+        <w:t xml:space="preserve"> </w:t>
+      </w:r>
+      <w:proofErr w:type="spellStart"/>
+      <w:r>
+        <w:rPr>
+          <w:lang w:val="de-DE"/>
+        </w:rPr>
+        <w:t>the</w:t>
+      </w:r>
+      <w:proofErr w:type="spellEnd"/>
+      <w:r>
+        <w:rPr>
+          <w:lang w:val="de-DE"/>
+        </w:rPr>
+        <w:t xml:space="preserve"> </w:t>
+      </w:r>
+      <w:proofErr w:type="spellStart"/>
+      <w:r>
+        <w:rPr>
+          <w:lang w:val="de-DE"/>
+        </w:rPr>
+        <w:t>signal</w:t>
+      </w:r>
+      <w:proofErr w:type="spellEnd"/>
+      <w:r>
+        <w:rPr>
+          <w:lang w:val="de-DE"/>
+        </w:rPr>
+        <w:t xml:space="preserve"> </w:t>
+      </w:r>
+      <w:proofErr w:type="spellStart"/>
+      <w:r>
+        <w:rPr>
+          <w:lang w:val="de-DE"/>
+        </w:rPr>
+        <w:t>changes</w:t>
+      </w:r>
+      <w:proofErr w:type="spellEnd"/>
+      <w:r>
+        <w:rPr>
+          <w:lang w:val="de-DE"/>
+        </w:rPr>
+        <w:t xml:space="preserve"> </w:t>
+      </w:r>
+      <w:proofErr w:type="spellStart"/>
+      <w:r>
+        <w:rPr>
+          <w:lang w:val="de-DE"/>
+        </w:rPr>
+        <w:t>sign</w:t>
+      </w:r>
+      <w:proofErr w:type="spellEnd"/>
     </w:p>
     <w:p>
       <w:pPr>
@@ -1815,8 +1994,13 @@
         <w:contextualSpacing/>
       </w:pPr>
       <w:r>
-        <w:t>spectral centroid</w:t>
-      </w:r>
+        <w:t xml:space="preserve">spectral </w:t>
+      </w:r>
+      <w:proofErr w:type="spellStart"/>
+      <w:r>
+        <w:t>centroid</w:t>
+      </w:r>
+      <w:proofErr w:type="spellEnd"/>
     </w:p>
     <w:p>
       <w:pPr>
@@ -1830,8 +2014,13 @@
         <w:contextualSpacing/>
       </w:pPr>
       <w:r>
-        <w:t>spectral asymmetry/skewness</w:t>
-      </w:r>
+        <w:t>spectral asymmetry/</w:t>
+      </w:r>
+      <w:proofErr w:type="spellStart"/>
+      <w:r>
+        <w:t>skewness</w:t>
+      </w:r>
+      <w:proofErr w:type="spellEnd"/>
       <w:r>
         <w:t>: symmetry of the distribution</w:t>
       </w:r>
@@ -2057,13 +2246,2968 @@
     </w:p>
     <w:p>
       <w:pPr>
+        <w:pStyle w:val="Textkrper"/>
+        <w:spacing w:line="276" w:lineRule="auto"/>
+        <w:contextualSpacing/>
+      </w:pPr>
+    </w:p>
+    <w:p>
+      <w:pPr>
         <w:pStyle w:val="berschrift1"/>
       </w:pPr>
       <w:r>
-        <w:rPr>
-          <w:lang w:val="de-DE"/>
-        </w:rPr>
+        <w:t>Feature Extraction</w:t>
+      </w:r>
+    </w:p>
+    <w:p>
+      <w:pPr>
+        <w:pStyle w:val="Textkrper"/>
+      </w:pPr>
+      <w:proofErr w:type="spellStart"/>
+      <w:r>
+        <w:rPr>
+          <w:lang w:val="de-DE"/>
+        </w:rPr>
+        <w:t>For</w:t>
+      </w:r>
+      <w:proofErr w:type="spellEnd"/>
+      <w:r>
+        <w:rPr>
+          <w:lang w:val="de-DE"/>
+        </w:rPr>
+        <w:t xml:space="preserve"> </w:t>
+      </w:r>
+      <w:proofErr w:type="spellStart"/>
+      <w:r>
+        <w:rPr>
+          <w:lang w:val="de-DE"/>
+        </w:rPr>
+        <w:t>the</w:t>
+      </w:r>
+      <w:proofErr w:type="spellEnd"/>
+      <w:r>
+        <w:rPr>
+          <w:lang w:val="de-DE"/>
+        </w:rPr>
+        <w:t xml:space="preserve"> </w:t>
+      </w:r>
+      <w:proofErr w:type="spellStart"/>
+      <w:r>
+        <w:rPr>
+          <w:lang w:val="de-DE"/>
+        </w:rPr>
+        <w:t>feature</w:t>
+      </w:r>
+      <w:proofErr w:type="spellEnd"/>
+      <w:r>
+        <w:rPr>
+          <w:lang w:val="de-DE"/>
+        </w:rPr>
+        <w:t xml:space="preserve"> </w:t>
+      </w:r>
+      <w:proofErr w:type="spellStart"/>
+      <w:r>
+        <w:rPr>
+          <w:lang w:val="de-DE"/>
+        </w:rPr>
+        <w:t>extraction</w:t>
+      </w:r>
+      <w:proofErr w:type="spellEnd"/>
+      <w:r>
+        <w:rPr>
+          <w:lang w:val="de-DE"/>
+        </w:rPr>
+        <w:t xml:space="preserve"> </w:t>
+      </w:r>
+      <w:proofErr w:type="spellStart"/>
+      <w:r>
+        <w:rPr>
+          <w:lang w:val="de-DE"/>
+        </w:rPr>
+        <w:t>procedure</w:t>
+      </w:r>
+      <w:proofErr w:type="spellEnd"/>
+      <w:r>
+        <w:rPr>
+          <w:lang w:val="de-DE"/>
+        </w:rPr>
+        <w:t xml:space="preserve">, </w:t>
+      </w:r>
+      <w:proofErr w:type="spellStart"/>
+      <w:r>
+        <w:rPr>
+          <w:lang w:val="de-DE"/>
+        </w:rPr>
+        <w:t>we</w:t>
+      </w:r>
+      <w:proofErr w:type="spellEnd"/>
+      <w:r>
+        <w:rPr>
+          <w:lang w:val="de-DE"/>
+        </w:rPr>
+        <w:t xml:space="preserve"> </w:t>
+      </w:r>
+      <w:proofErr w:type="spellStart"/>
+      <w:r>
+        <w:rPr>
+          <w:lang w:val="de-DE"/>
+        </w:rPr>
+        <w:t>devide</w:t>
+      </w:r>
+      <w:proofErr w:type="spellEnd"/>
+      <w:r>
+        <w:rPr>
+          <w:lang w:val="de-DE"/>
+        </w:rPr>
+        <w:t xml:space="preserve"> </w:t>
+      </w:r>
+      <w:proofErr w:type="spellStart"/>
+      <w:r>
+        <w:rPr>
+          <w:lang w:val="de-DE"/>
+        </w:rPr>
+        <w:t>the</w:t>
+      </w:r>
+      <w:proofErr w:type="spellEnd"/>
+      <w:r>
+        <w:rPr>
+          <w:lang w:val="de-DE"/>
+        </w:rPr>
+        <w:t xml:space="preserve"> </w:t>
+      </w:r>
+      <w:proofErr w:type="spellStart"/>
+      <w:r>
+        <w:rPr>
+          <w:lang w:val="de-DE"/>
+        </w:rPr>
+        <w:t>raw</w:t>
+      </w:r>
+      <w:proofErr w:type="spellEnd"/>
+      <w:r>
+        <w:rPr>
+          <w:lang w:val="de-DE"/>
+        </w:rPr>
+        <w:t xml:space="preserve"> </w:t>
+      </w:r>
+      <w:proofErr w:type="spellStart"/>
+      <w:r>
+        <w:rPr>
+          <w:lang w:val="de-DE"/>
+        </w:rPr>
+        <w:t>musical</w:t>
+      </w:r>
+      <w:proofErr w:type="spellEnd"/>
+      <w:r>
+        <w:rPr>
+          <w:lang w:val="de-DE"/>
+        </w:rPr>
+        <w:t xml:space="preserve"> </w:t>
+      </w:r>
+      <w:proofErr w:type="spellStart"/>
+      <w:r>
+        <w:rPr>
+          <w:lang w:val="de-DE"/>
+        </w:rPr>
+        <w:t>signal</w:t>
+      </w:r>
+      <w:proofErr w:type="spellEnd"/>
+      <w:r>
+        <w:rPr>
+          <w:lang w:val="de-DE"/>
+        </w:rPr>
+        <w:t xml:space="preserve"> in </w:t>
+      </w:r>
+      <w:proofErr w:type="spellStart"/>
+      <w:r>
+        <w:rPr>
+          <w:lang w:val="de-DE"/>
+        </w:rPr>
+        <w:t>frames</w:t>
+      </w:r>
+      <w:proofErr w:type="spellEnd"/>
+      <w:r>
+        <w:rPr>
+          <w:lang w:val="de-DE"/>
+        </w:rPr>
+        <w:t xml:space="preserve"> </w:t>
+      </w:r>
+      <w:proofErr w:type="spellStart"/>
+      <w:r>
+        <w:rPr>
+          <w:lang w:val="de-DE"/>
+        </w:rPr>
+        <w:t>of</w:t>
+      </w:r>
+      <w:proofErr w:type="spellEnd"/>
+      <w:r>
+        <w:rPr>
+          <w:lang w:val="de-DE"/>
+        </w:rPr>
+        <w:t xml:space="preserve"> </w:t>
+      </w:r>
+      <w:proofErr w:type="spellStart"/>
+      <w:r>
+        <w:rPr>
+          <w:lang w:val="de-DE"/>
+        </w:rPr>
+        <w:t>length</w:t>
+      </w:r>
+      <w:proofErr w:type="spellEnd"/>
+      <w:r>
+        <w:rPr>
+          <w:lang w:val="de-DE"/>
+        </w:rPr>
+        <w:t xml:space="preserve"> </w:t>
+      </w:r>
+      <w:proofErr w:type="spellStart"/>
+      <w:r>
+        <w:rPr>
+          <w:lang w:val="de-DE"/>
+        </w:rPr>
+        <w:t>of</w:t>
+      </w:r>
+      <w:proofErr w:type="spellEnd"/>
+      <w:r>
+        <w:rPr>
+          <w:lang w:val="de-DE"/>
+        </w:rPr>
+        <w:t xml:space="preserve"> 20 </w:t>
+      </w:r>
+      <w:proofErr w:type="spellStart"/>
+      <w:r>
+        <w:rPr>
+          <w:lang w:val="de-DE"/>
+        </w:rPr>
+        <w:t>msec</w:t>
+      </w:r>
+      <w:proofErr w:type="spellEnd"/>
+      <w:r>
+        <w:rPr>
+          <w:lang w:val="de-DE"/>
+        </w:rPr>
+        <w:t xml:space="preserve">, </w:t>
+      </w:r>
+      <w:proofErr w:type="spellStart"/>
+      <w:r>
+        <w:rPr>
+          <w:lang w:val="de-DE"/>
+        </w:rPr>
+        <w:t>with</w:t>
+      </w:r>
+      <w:proofErr w:type="spellEnd"/>
+      <w:r>
+        <w:rPr>
+          <w:lang w:val="de-DE"/>
+        </w:rPr>
+        <w:t xml:space="preserve"> 50% </w:t>
+      </w:r>
+      <w:proofErr w:type="spellStart"/>
+      <w:r>
+        <w:rPr>
+          <w:lang w:val="de-DE"/>
+        </w:rPr>
+        <w:t>overlap</w:t>
+      </w:r>
+      <w:proofErr w:type="spellEnd"/>
+      <w:r>
+        <w:rPr>
+          <w:lang w:val="de-DE"/>
+        </w:rPr>
+        <w:t xml:space="preserve"> </w:t>
+      </w:r>
+      <w:proofErr w:type="spellStart"/>
+      <w:r>
+        <w:rPr>
+          <w:lang w:val="de-DE"/>
+        </w:rPr>
+        <w:t>between</w:t>
+      </w:r>
+      <w:proofErr w:type="spellEnd"/>
+      <w:r>
+        <w:rPr>
+          <w:lang w:val="de-DE"/>
+        </w:rPr>
+        <w:t xml:space="preserve"> </w:t>
+      </w:r>
+      <w:proofErr w:type="spellStart"/>
+      <w:r>
+        <w:rPr>
+          <w:lang w:val="de-DE"/>
+        </w:rPr>
+        <w:t>consequtive</w:t>
+      </w:r>
+      <w:proofErr w:type="spellEnd"/>
+      <w:r>
+        <w:rPr>
+          <w:lang w:val="de-DE"/>
+        </w:rPr>
+        <w:t xml:space="preserve"> </w:t>
+      </w:r>
+      <w:proofErr w:type="spellStart"/>
+      <w:r>
+        <w:rPr>
+          <w:lang w:val="de-DE"/>
+        </w:rPr>
+        <w:t>frames</w:t>
+      </w:r>
+      <w:proofErr w:type="spellEnd"/>
+      <w:r>
+        <w:rPr>
+          <w:lang w:val="de-DE"/>
+        </w:rPr>
+        <w:t xml:space="preserve">. The temporal </w:t>
+      </w:r>
+      <w:proofErr w:type="spellStart"/>
+      <w:r>
+        <w:rPr>
+          <w:lang w:val="de-DE"/>
+        </w:rPr>
+        <w:t>features</w:t>
+      </w:r>
+      <w:proofErr w:type="spellEnd"/>
+      <w:r>
+        <w:rPr>
+          <w:lang w:val="de-DE"/>
+        </w:rPr>
+        <w:t xml:space="preserve"> (RMS,AC, ZCR) </w:t>
+      </w:r>
+      <w:proofErr w:type="spellStart"/>
+      <w:r>
+        <w:rPr>
+          <w:lang w:val="de-DE"/>
+        </w:rPr>
+        <w:t>are</w:t>
+      </w:r>
+      <w:proofErr w:type="spellEnd"/>
+      <w:r>
+        <w:rPr>
+          <w:lang w:val="de-DE"/>
+        </w:rPr>
+        <w:t xml:space="preserve"> </w:t>
+      </w:r>
+      <w:proofErr w:type="spellStart"/>
+      <w:r>
+        <w:rPr>
+          <w:lang w:val="de-DE"/>
+        </w:rPr>
+        <w:t>calculated</w:t>
+      </w:r>
+      <w:proofErr w:type="spellEnd"/>
+      <w:r>
+        <w:rPr>
+          <w:lang w:val="de-DE"/>
+        </w:rPr>
+        <w:t xml:space="preserve"> </w:t>
+      </w:r>
+      <w:proofErr w:type="spellStart"/>
+      <w:r>
+        <w:rPr>
+          <w:lang w:val="de-DE"/>
+        </w:rPr>
+        <w:t>directly</w:t>
+      </w:r>
+      <w:proofErr w:type="spellEnd"/>
+      <w:r>
+        <w:rPr>
+          <w:lang w:val="de-DE"/>
+        </w:rPr>
+        <w:t xml:space="preserve"> </w:t>
+      </w:r>
+      <w:proofErr w:type="spellStart"/>
+      <w:r>
+        <w:rPr>
+          <w:lang w:val="de-DE"/>
+        </w:rPr>
+        <w:t>for</w:t>
+      </w:r>
+      <w:proofErr w:type="spellEnd"/>
+      <w:r>
+        <w:rPr>
+          <w:lang w:val="de-DE"/>
+        </w:rPr>
+        <w:t xml:space="preserve"> </w:t>
+      </w:r>
+      <w:proofErr w:type="spellStart"/>
+      <w:r>
+        <w:rPr>
+          <w:lang w:val="de-DE"/>
+        </w:rPr>
+        <w:t>each</w:t>
+      </w:r>
+      <w:proofErr w:type="spellEnd"/>
+      <w:r>
+        <w:rPr>
+          <w:lang w:val="de-DE"/>
+        </w:rPr>
+        <w:t xml:space="preserve"> </w:t>
+      </w:r>
+      <w:proofErr w:type="spellStart"/>
+      <w:r>
+        <w:rPr>
+          <w:lang w:val="de-DE"/>
+        </w:rPr>
+        <w:t>frame</w:t>
+      </w:r>
+      <w:proofErr w:type="spellEnd"/>
+      <w:r>
+        <w:rPr>
+          <w:lang w:val="de-DE"/>
+        </w:rPr>
+        <w:t xml:space="preserve">, </w:t>
+      </w:r>
+      <w:proofErr w:type="spellStart"/>
+      <w:r>
+        <w:rPr>
+          <w:lang w:val="de-DE"/>
+        </w:rPr>
+        <w:t>while</w:t>
+      </w:r>
+      <w:proofErr w:type="spellEnd"/>
+      <w:r>
+        <w:rPr>
+          <w:lang w:val="de-DE"/>
+        </w:rPr>
+        <w:t xml:space="preserve"> </w:t>
+      </w:r>
+      <w:proofErr w:type="spellStart"/>
+      <w:r>
+        <w:rPr>
+          <w:lang w:val="de-DE"/>
+        </w:rPr>
+        <w:t>for</w:t>
+      </w:r>
+      <w:proofErr w:type="spellEnd"/>
+      <w:r>
+        <w:rPr>
+          <w:lang w:val="de-DE"/>
+        </w:rPr>
+        <w:t xml:space="preserve"> </w:t>
+      </w:r>
+      <w:proofErr w:type="spellStart"/>
+      <w:r>
+        <w:rPr>
+          <w:lang w:val="de-DE"/>
+        </w:rPr>
+        <w:t>the</w:t>
+      </w:r>
+      <w:proofErr w:type="spellEnd"/>
+      <w:r>
+        <w:rPr>
+          <w:lang w:val="de-DE"/>
+        </w:rPr>
+        <w:t xml:space="preserve"> </w:t>
+      </w:r>
+      <w:proofErr w:type="spellStart"/>
+      <w:r>
+        <w:rPr>
+          <w:lang w:val="de-DE"/>
+        </w:rPr>
+        <w:t>extraction</w:t>
+      </w:r>
+      <w:proofErr w:type="spellEnd"/>
+      <w:r>
+        <w:rPr>
+          <w:lang w:val="de-DE"/>
+        </w:rPr>
+        <w:t xml:space="preserve"> </w:t>
+      </w:r>
+      <w:proofErr w:type="spellStart"/>
+      <w:r>
+        <w:rPr>
+          <w:lang w:val="de-DE"/>
+        </w:rPr>
+        <w:t>of</w:t>
+      </w:r>
+      <w:proofErr w:type="spellEnd"/>
+      <w:r>
+        <w:rPr>
+          <w:lang w:val="de-DE"/>
+        </w:rPr>
+        <w:t xml:space="preserve"> </w:t>
+      </w:r>
+      <w:proofErr w:type="spellStart"/>
+      <w:r>
+        <w:rPr>
+          <w:lang w:val="de-DE"/>
+        </w:rPr>
+        <w:t>the</w:t>
+      </w:r>
+      <w:proofErr w:type="spellEnd"/>
+      <w:r>
+        <w:rPr>
+          <w:lang w:val="de-DE"/>
+        </w:rPr>
+        <w:t xml:space="preserve"> </w:t>
+      </w:r>
+      <w:proofErr w:type="spellStart"/>
+      <w:r>
+        <w:rPr>
+          <w:lang w:val="de-DE"/>
+        </w:rPr>
+        <w:t>spectral</w:t>
+      </w:r>
+      <w:proofErr w:type="spellEnd"/>
+      <w:r>
+        <w:rPr>
+          <w:lang w:val="de-DE"/>
+        </w:rPr>
+        <w:t xml:space="preserve"> </w:t>
+      </w:r>
+      <w:proofErr w:type="spellStart"/>
+      <w:r>
+        <w:rPr>
+          <w:lang w:val="de-DE"/>
+        </w:rPr>
+        <w:t>features</w:t>
+      </w:r>
+      <w:proofErr w:type="spellEnd"/>
+      <w:r>
+        <w:rPr>
+          <w:lang w:val="de-DE"/>
+        </w:rPr>
+        <w:t xml:space="preserve">, </w:t>
+      </w:r>
+      <w:proofErr w:type="spellStart"/>
+      <w:r>
+        <w:rPr>
+          <w:lang w:val="de-DE"/>
+        </w:rPr>
+        <w:t>we</w:t>
+      </w:r>
+      <w:proofErr w:type="spellEnd"/>
+      <w:r>
+        <w:rPr>
+          <w:lang w:val="de-DE"/>
+        </w:rPr>
+        <w:t xml:space="preserve"> </w:t>
+      </w:r>
+      <w:proofErr w:type="spellStart"/>
+      <w:r>
+        <w:rPr>
+          <w:lang w:val="de-DE"/>
+        </w:rPr>
+        <w:t>perform</w:t>
+      </w:r>
+      <w:proofErr w:type="spellEnd"/>
+      <w:r>
+        <w:rPr>
+          <w:lang w:val="de-DE"/>
+        </w:rPr>
+        <w:t xml:space="preserve"> a </w:t>
+      </w:r>
+      <w:proofErr w:type="spellStart"/>
+      <w:r>
+        <w:rPr>
+          <w:lang w:val="de-DE"/>
+        </w:rPr>
+        <w:t>DiscreteFourier</w:t>
+      </w:r>
+      <w:proofErr w:type="spellEnd"/>
+      <w:r>
+        <w:rPr>
+          <w:lang w:val="de-DE"/>
+        </w:rPr>
+        <w:t xml:space="preserve"> Transform </w:t>
+      </w:r>
+      <w:proofErr w:type="spellStart"/>
+      <w:r>
+        <w:rPr>
+          <w:lang w:val="de-DE"/>
+        </w:rPr>
+        <w:t>for</w:t>
+      </w:r>
+      <w:proofErr w:type="spellEnd"/>
+      <w:r>
+        <w:rPr>
+          <w:lang w:val="de-DE"/>
+        </w:rPr>
+        <w:t xml:space="preserve"> </w:t>
+      </w:r>
+      <w:proofErr w:type="spellStart"/>
+      <w:r>
+        <w:rPr>
+          <w:lang w:val="de-DE"/>
+        </w:rPr>
+        <w:t>each</w:t>
+      </w:r>
+      <w:proofErr w:type="spellEnd"/>
+      <w:r>
+        <w:rPr>
+          <w:lang w:val="de-DE"/>
+        </w:rPr>
+        <w:t xml:space="preserve"> </w:t>
+      </w:r>
+      <w:proofErr w:type="spellStart"/>
+      <w:r>
+        <w:rPr>
+          <w:lang w:val="de-DE"/>
+        </w:rPr>
+        <w:t>frame</w:t>
+      </w:r>
+      <w:proofErr w:type="spellEnd"/>
+      <w:r>
+        <w:rPr>
+          <w:lang w:val="de-DE"/>
+        </w:rPr>
+        <w:t xml:space="preserve"> </w:t>
+      </w:r>
+      <w:proofErr w:type="spellStart"/>
+      <w:r>
+        <w:rPr>
+          <w:lang w:val="de-DE"/>
+        </w:rPr>
+        <w:t>and</w:t>
+      </w:r>
+      <w:proofErr w:type="spellEnd"/>
+      <w:r>
+        <w:rPr>
+          <w:lang w:val="de-DE"/>
+        </w:rPr>
+        <w:t xml:space="preserve"> </w:t>
+      </w:r>
+      <w:proofErr w:type="spellStart"/>
+      <w:r>
+        <w:rPr>
+          <w:lang w:val="de-DE"/>
+        </w:rPr>
+        <w:t>the</w:t>
+      </w:r>
+      <w:proofErr w:type="spellEnd"/>
+      <w:r>
+        <w:rPr>
+          <w:lang w:val="de-DE"/>
+        </w:rPr>
+        <w:t xml:space="preserve"> </w:t>
+      </w:r>
+      <w:proofErr w:type="spellStart"/>
+      <w:r>
+        <w:rPr>
+          <w:lang w:val="de-DE"/>
+        </w:rPr>
+        <w:t>features</w:t>
+      </w:r>
+      <w:proofErr w:type="spellEnd"/>
+      <w:r>
+        <w:rPr>
+          <w:lang w:val="de-DE"/>
+        </w:rPr>
+        <w:t xml:space="preserve"> </w:t>
+      </w:r>
+      <w:proofErr w:type="spellStart"/>
+      <w:r>
+        <w:rPr>
+          <w:lang w:val="de-DE"/>
+        </w:rPr>
+        <w:t>are</w:t>
+      </w:r>
+      <w:proofErr w:type="spellEnd"/>
+      <w:r>
+        <w:rPr>
+          <w:lang w:val="de-DE"/>
+        </w:rPr>
+        <w:t xml:space="preserve"> </w:t>
+      </w:r>
+      <w:proofErr w:type="spellStart"/>
+      <w:r>
+        <w:rPr>
+          <w:lang w:val="de-DE"/>
+        </w:rPr>
+        <w:t>extracted</w:t>
+      </w:r>
+      <w:proofErr w:type="spellEnd"/>
+      <w:r>
+        <w:rPr>
+          <w:lang w:val="de-DE"/>
+        </w:rPr>
+        <w:t xml:space="preserve"> </w:t>
+      </w:r>
+      <w:proofErr w:type="spellStart"/>
+      <w:r>
+        <w:rPr>
+          <w:lang w:val="de-DE"/>
+        </w:rPr>
+        <w:t>from</w:t>
+      </w:r>
+      <w:proofErr w:type="spellEnd"/>
+      <w:r>
+        <w:rPr>
+          <w:lang w:val="de-DE"/>
+        </w:rPr>
+        <w:t xml:space="preserve"> </w:t>
+      </w:r>
+      <w:proofErr w:type="spellStart"/>
+      <w:r>
+        <w:rPr>
+          <w:lang w:val="de-DE"/>
+        </w:rPr>
+        <w:t>the</w:t>
+      </w:r>
+      <w:proofErr w:type="spellEnd"/>
+      <w:r>
+        <w:rPr>
+          <w:lang w:val="de-DE"/>
+        </w:rPr>
+        <w:t xml:space="preserve"> </w:t>
+      </w:r>
+      <w:proofErr w:type="spellStart"/>
+      <w:r>
+        <w:rPr>
+          <w:lang w:val="de-DE"/>
+        </w:rPr>
+        <w:t>magnitude</w:t>
+      </w:r>
+      <w:proofErr w:type="spellEnd"/>
+      <w:r>
+        <w:rPr>
+          <w:lang w:val="de-DE"/>
+        </w:rPr>
+        <w:t xml:space="preserve"> </w:t>
+      </w:r>
+      <w:proofErr w:type="spellStart"/>
+      <w:r>
+        <w:rPr>
+          <w:lang w:val="de-DE"/>
+        </w:rPr>
+        <w:t>of</w:t>
+      </w:r>
+      <w:proofErr w:type="spellEnd"/>
+      <w:r>
+        <w:rPr>
+          <w:lang w:val="de-DE"/>
+        </w:rPr>
+        <w:t xml:space="preserve"> </w:t>
+      </w:r>
+      <w:proofErr w:type="spellStart"/>
+      <w:r>
+        <w:rPr>
+          <w:lang w:val="de-DE"/>
+        </w:rPr>
+        <w:t>the</w:t>
+      </w:r>
+      <w:proofErr w:type="spellEnd"/>
+      <w:r>
+        <w:rPr>
+          <w:lang w:val="de-DE"/>
+        </w:rPr>
+        <w:t xml:space="preserve"> </w:t>
+      </w:r>
+      <w:proofErr w:type="spellStart"/>
+      <w:r>
+        <w:rPr>
+          <w:lang w:val="de-DE"/>
+        </w:rPr>
+        <w:t>resulting</w:t>
+      </w:r>
+      <w:proofErr w:type="spellEnd"/>
+      <w:r>
+        <w:rPr>
+          <w:lang w:val="de-DE"/>
+        </w:rPr>
+        <w:t xml:space="preserve"> </w:t>
+      </w:r>
+      <w:proofErr w:type="spellStart"/>
+      <w:r>
+        <w:rPr>
+          <w:lang w:val="de-DE"/>
+        </w:rPr>
+        <w:t>spectrum</w:t>
+      </w:r>
+      <w:proofErr w:type="spellEnd"/>
+      <w:r>
+        <w:rPr>
+          <w:lang w:val="de-DE"/>
+        </w:rPr>
+        <w:t xml:space="preserve">. </w:t>
+      </w:r>
+      <w:proofErr w:type="spellStart"/>
+      <w:r>
+        <w:rPr>
+          <w:lang w:val="de-DE"/>
+        </w:rPr>
+        <w:t>Consequently</w:t>
+      </w:r>
+      <w:proofErr w:type="spellEnd"/>
+      <w:r>
+        <w:rPr>
+          <w:lang w:val="de-DE"/>
+        </w:rPr>
+        <w:t xml:space="preserve">, </w:t>
+      </w:r>
+      <w:proofErr w:type="spellStart"/>
+      <w:r>
+        <w:rPr>
+          <w:lang w:val="de-DE"/>
+        </w:rPr>
+        <w:t>for</w:t>
+      </w:r>
+      <w:proofErr w:type="spellEnd"/>
+      <w:r>
+        <w:rPr>
+          <w:lang w:val="de-DE"/>
+        </w:rPr>
+        <w:t xml:space="preserve"> </w:t>
+      </w:r>
+      <w:proofErr w:type="spellStart"/>
+      <w:r>
+        <w:rPr>
+          <w:lang w:val="de-DE"/>
+        </w:rPr>
+        <w:t>the</w:t>
+      </w:r>
+      <w:proofErr w:type="spellEnd"/>
+      <w:r>
+        <w:rPr>
+          <w:lang w:val="de-DE"/>
+        </w:rPr>
+        <w:t xml:space="preserve"> </w:t>
+      </w:r>
+      <w:proofErr w:type="spellStart"/>
+      <w:r>
+        <w:rPr>
+          <w:lang w:val="de-DE"/>
+        </w:rPr>
+        <w:t>extraction</w:t>
+      </w:r>
+      <w:proofErr w:type="spellEnd"/>
+      <w:r>
+        <w:rPr>
+          <w:lang w:val="de-DE"/>
+        </w:rPr>
+        <w:t xml:space="preserve"> </w:t>
+      </w:r>
+      <w:proofErr w:type="spellStart"/>
+      <w:r>
+        <w:rPr>
+          <w:lang w:val="de-DE"/>
+        </w:rPr>
+        <w:t>of</w:t>
+      </w:r>
+      <w:proofErr w:type="spellEnd"/>
+      <w:r>
+        <w:rPr>
+          <w:lang w:val="de-DE"/>
+        </w:rPr>
+        <w:t xml:space="preserve"> </w:t>
+      </w:r>
+      <w:proofErr w:type="spellStart"/>
+      <w:r>
+        <w:rPr>
+          <w:lang w:val="de-DE"/>
+        </w:rPr>
+        <w:t>the</w:t>
+      </w:r>
+      <w:proofErr w:type="spellEnd"/>
+      <w:r>
+        <w:rPr>
+          <w:lang w:val="de-DE"/>
+        </w:rPr>
+        <w:t xml:space="preserve"> MFCCs </w:t>
+      </w:r>
+      <w:proofErr w:type="spellStart"/>
+      <w:r>
+        <w:rPr>
+          <w:lang w:val="de-DE"/>
+        </w:rPr>
+        <w:t>from</w:t>
+      </w:r>
+      <w:proofErr w:type="spellEnd"/>
+      <w:r>
+        <w:rPr>
+          <w:lang w:val="de-DE"/>
+        </w:rPr>
+        <w:t xml:space="preserve"> </w:t>
+      </w:r>
+      <w:proofErr w:type="spellStart"/>
+      <w:r>
+        <w:rPr>
+          <w:lang w:val="de-DE"/>
+        </w:rPr>
+        <w:t>each</w:t>
+      </w:r>
+      <w:proofErr w:type="spellEnd"/>
+      <w:r>
+        <w:rPr>
+          <w:lang w:val="de-DE"/>
+        </w:rPr>
+        <w:t xml:space="preserve"> </w:t>
+      </w:r>
+      <w:proofErr w:type="spellStart"/>
+      <w:r>
+        <w:rPr>
+          <w:lang w:val="de-DE"/>
+        </w:rPr>
+        <w:t>frame</w:t>
+      </w:r>
+      <w:proofErr w:type="spellEnd"/>
+      <w:r>
+        <w:rPr>
+          <w:lang w:val="de-DE"/>
+        </w:rPr>
+        <w:t xml:space="preserve">, </w:t>
+      </w:r>
+      <w:proofErr w:type="spellStart"/>
+      <w:r>
+        <w:rPr>
+          <w:lang w:val="de-DE"/>
+        </w:rPr>
+        <w:t>we</w:t>
+      </w:r>
+      <w:proofErr w:type="spellEnd"/>
+      <w:r>
+        <w:rPr>
+          <w:lang w:val="de-DE"/>
+        </w:rPr>
+        <w:t xml:space="preserve"> </w:t>
+      </w:r>
+      <w:proofErr w:type="spellStart"/>
+      <w:r>
+        <w:rPr>
+          <w:lang w:val="de-DE"/>
+        </w:rPr>
+        <w:t>apply</w:t>
+      </w:r>
+      <w:proofErr w:type="spellEnd"/>
+      <w:r>
+        <w:rPr>
+          <w:lang w:val="de-DE"/>
+        </w:rPr>
+        <w:t xml:space="preserve"> a </w:t>
+      </w:r>
+      <w:proofErr w:type="spellStart"/>
+      <w:r>
+        <w:rPr>
+          <w:lang w:val="de-DE"/>
+        </w:rPr>
+        <w:t>filterbank</w:t>
+      </w:r>
+      <w:proofErr w:type="spellEnd"/>
+      <w:r>
+        <w:rPr>
+          <w:lang w:val="de-DE"/>
+        </w:rPr>
+        <w:t xml:space="preserve"> </w:t>
+      </w:r>
+      <w:proofErr w:type="spellStart"/>
+      <w:r>
+        <w:rPr>
+          <w:lang w:val="de-DE"/>
+        </w:rPr>
+        <w:t>of</w:t>
+      </w:r>
+      <w:proofErr w:type="spellEnd"/>
+      <w:r>
+        <w:rPr>
+          <w:lang w:val="de-DE"/>
+        </w:rPr>
+        <w:t xml:space="preserve"> 40 </w:t>
+      </w:r>
+      <w:proofErr w:type="spellStart"/>
+      <w:r>
+        <w:rPr>
+          <w:lang w:val="de-DE"/>
+        </w:rPr>
+        <w:t>bandpass</w:t>
+      </w:r>
+      <w:proofErr w:type="spellEnd"/>
+      <w:r>
+        <w:rPr>
+          <w:lang w:val="de-DE"/>
+        </w:rPr>
+        <w:t xml:space="preserve"> </w:t>
+      </w:r>
+      <w:proofErr w:type="spellStart"/>
+      <w:r>
+        <w:rPr>
+          <w:lang w:val="de-DE"/>
+        </w:rPr>
+        <w:t>filters</w:t>
+      </w:r>
+      <w:proofErr w:type="spellEnd"/>
+      <w:r>
+        <w:rPr>
+          <w:lang w:val="de-DE"/>
+        </w:rPr>
+        <w:t xml:space="preserve">, </w:t>
+      </w:r>
+      <w:proofErr w:type="spellStart"/>
+      <w:r>
+        <w:rPr>
+          <w:lang w:val="de-DE"/>
+        </w:rPr>
+        <w:t>equally</w:t>
+      </w:r>
+      <w:proofErr w:type="spellEnd"/>
+      <w:r>
+        <w:rPr>
+          <w:lang w:val="de-DE"/>
+        </w:rPr>
+        <w:t xml:space="preserve"> </w:t>
+      </w:r>
+      <w:proofErr w:type="spellStart"/>
+      <w:r>
+        <w:rPr>
+          <w:lang w:val="de-DE"/>
+        </w:rPr>
+        <w:t>spaced</w:t>
+      </w:r>
+      <w:proofErr w:type="spellEnd"/>
+      <w:r>
+        <w:rPr>
+          <w:lang w:val="de-DE"/>
+        </w:rPr>
+        <w:t xml:space="preserve"> </w:t>
+      </w:r>
+      <w:proofErr w:type="spellStart"/>
+      <w:r>
+        <w:rPr>
+          <w:lang w:val="de-DE"/>
+        </w:rPr>
+        <w:t>along</w:t>
+      </w:r>
+      <w:proofErr w:type="spellEnd"/>
+      <w:r>
+        <w:rPr>
+          <w:lang w:val="de-DE"/>
+        </w:rPr>
+        <w:t xml:space="preserve"> </w:t>
+      </w:r>
+      <w:proofErr w:type="spellStart"/>
+      <w:r>
+        <w:rPr>
+          <w:lang w:val="de-DE"/>
+        </w:rPr>
+        <w:t>the</w:t>
+      </w:r>
+      <w:proofErr w:type="spellEnd"/>
+      <w:r>
+        <w:rPr>
+          <w:lang w:val="de-DE"/>
+        </w:rPr>
+        <w:t xml:space="preserve">  </w:t>
+      </w:r>
+      <w:proofErr w:type="spellStart"/>
+      <w:r>
+        <w:rPr>
+          <w:lang w:val="de-DE"/>
+        </w:rPr>
+        <w:t>the</w:t>
+      </w:r>
+      <w:proofErr w:type="spellEnd"/>
+      <w:r>
+        <w:rPr>
+          <w:lang w:val="de-DE"/>
+        </w:rPr>
+        <w:t xml:space="preserve"> Mel </w:t>
+      </w:r>
+      <w:proofErr w:type="spellStart"/>
+      <w:r>
+        <w:rPr>
+          <w:lang w:val="de-DE"/>
+        </w:rPr>
+        <w:t>frequency</w:t>
+      </w:r>
+      <w:proofErr w:type="spellEnd"/>
+      <w:r>
+        <w:rPr>
+          <w:lang w:val="de-DE"/>
+        </w:rPr>
+        <w:t xml:space="preserve"> </w:t>
+      </w:r>
+      <w:proofErr w:type="spellStart"/>
+      <w:r>
+        <w:rPr>
+          <w:lang w:val="de-DE"/>
+        </w:rPr>
+        <w:t>and</w:t>
+      </w:r>
+      <w:proofErr w:type="spellEnd"/>
+      <w:r>
+        <w:rPr>
+          <w:lang w:val="de-DE"/>
+        </w:rPr>
+        <w:t xml:space="preserve"> </w:t>
+      </w:r>
+      <w:proofErr w:type="spellStart"/>
+      <w:r>
+        <w:rPr>
+          <w:lang w:val="de-DE"/>
+        </w:rPr>
+        <w:t>then</w:t>
+      </w:r>
+      <w:proofErr w:type="spellEnd"/>
+      <w:r>
+        <w:rPr>
+          <w:lang w:val="de-DE"/>
+        </w:rPr>
+        <w:t xml:space="preserve"> </w:t>
+      </w:r>
+      <w:proofErr w:type="spellStart"/>
+      <w:r>
+        <w:rPr>
+          <w:lang w:val="de-DE"/>
+        </w:rPr>
+        <w:t>we</w:t>
+      </w:r>
+      <w:proofErr w:type="spellEnd"/>
+      <w:r>
+        <w:rPr>
+          <w:lang w:val="de-DE"/>
+        </w:rPr>
+        <w:t xml:space="preserve"> </w:t>
+      </w:r>
+      <w:proofErr w:type="spellStart"/>
+      <w:r>
+        <w:rPr>
+          <w:lang w:val="de-DE"/>
+        </w:rPr>
+        <w:t>get</w:t>
+      </w:r>
+      <w:proofErr w:type="spellEnd"/>
+      <w:r>
+        <w:rPr>
+          <w:lang w:val="de-DE"/>
+        </w:rPr>
+        <w:t xml:space="preserve"> </w:t>
+      </w:r>
+      <w:proofErr w:type="spellStart"/>
+      <w:r>
+        <w:rPr>
+          <w:lang w:val="de-DE"/>
+        </w:rPr>
+        <w:t>the</w:t>
+      </w:r>
+      <w:proofErr w:type="spellEnd"/>
+      <w:r>
+        <w:rPr>
+          <w:lang w:val="de-DE"/>
+        </w:rPr>
+        <w:t xml:space="preserve"> log </w:t>
+      </w:r>
+      <w:proofErr w:type="spellStart"/>
+      <w:r>
+        <w:rPr>
+          <w:lang w:val="de-DE"/>
+        </w:rPr>
+        <w:t>energy</w:t>
+      </w:r>
+      <w:proofErr w:type="spellEnd"/>
+      <w:r>
+        <w:rPr>
+          <w:lang w:val="de-DE"/>
+        </w:rPr>
+        <w:t xml:space="preserve"> </w:t>
+      </w:r>
+      <w:proofErr w:type="spellStart"/>
+      <w:r>
+        <w:rPr>
+          <w:lang w:val="de-DE"/>
+        </w:rPr>
+        <w:t>of</w:t>
+      </w:r>
+      <w:proofErr w:type="spellEnd"/>
+      <w:r>
+        <w:rPr>
+          <w:lang w:val="de-DE"/>
+        </w:rPr>
+        <w:t xml:space="preserve"> </w:t>
+      </w:r>
+      <w:proofErr w:type="spellStart"/>
+      <w:r>
+        <w:rPr>
+          <w:lang w:val="de-DE"/>
+        </w:rPr>
+        <w:t>each</w:t>
+      </w:r>
+      <w:proofErr w:type="spellEnd"/>
+      <w:r>
+        <w:rPr>
+          <w:lang w:val="de-DE"/>
+        </w:rPr>
+        <w:t xml:space="preserve"> filter. </w:t>
+      </w:r>
+      <w:proofErr w:type="spellStart"/>
+      <w:r>
+        <w:rPr>
+          <w:lang w:val="de-DE"/>
+        </w:rPr>
+        <w:t>Finally</w:t>
+      </w:r>
+      <w:proofErr w:type="spellEnd"/>
+      <w:r>
+        <w:rPr>
+          <w:lang w:val="de-DE"/>
+        </w:rPr>
+        <w:t xml:space="preserve">, </w:t>
+      </w:r>
+      <w:proofErr w:type="spellStart"/>
+      <w:r>
+        <w:rPr>
+          <w:lang w:val="de-DE"/>
+        </w:rPr>
+        <w:t>we</w:t>
+      </w:r>
+      <w:proofErr w:type="spellEnd"/>
+      <w:r>
+        <w:rPr>
+          <w:lang w:val="de-DE"/>
+        </w:rPr>
+        <w:t xml:space="preserve"> </w:t>
+      </w:r>
+      <w:proofErr w:type="spellStart"/>
+      <w:r>
+        <w:rPr>
+          <w:lang w:val="de-DE"/>
+        </w:rPr>
+        <w:t>perform</w:t>
+      </w:r>
+      <w:proofErr w:type="spellEnd"/>
+      <w:r>
+        <w:rPr>
+          <w:lang w:val="de-DE"/>
+        </w:rPr>
+        <w:t xml:space="preserve"> a </w:t>
+      </w:r>
+      <w:proofErr w:type="spellStart"/>
+      <w:r>
+        <w:rPr>
+          <w:lang w:val="de-DE"/>
+        </w:rPr>
+        <w:t>Discrete</w:t>
+      </w:r>
+      <w:proofErr w:type="spellEnd"/>
+      <w:r>
+        <w:rPr>
+          <w:lang w:val="de-DE"/>
+        </w:rPr>
+        <w:t xml:space="preserve"> </w:t>
+      </w:r>
+      <w:proofErr w:type="spellStart"/>
+      <w:r>
+        <w:rPr>
+          <w:lang w:val="de-DE"/>
+        </w:rPr>
+        <w:t>Cosine</w:t>
+      </w:r>
+      <w:proofErr w:type="spellEnd"/>
+      <w:r>
+        <w:rPr>
+          <w:lang w:val="de-DE"/>
+        </w:rPr>
+        <w:t xml:space="preserve"> Transform on </w:t>
+      </w:r>
+      <w:proofErr w:type="spellStart"/>
+      <w:r>
+        <w:rPr>
+          <w:lang w:val="de-DE"/>
+        </w:rPr>
+        <w:t>the</w:t>
+      </w:r>
+      <w:proofErr w:type="spellEnd"/>
+      <w:r>
+        <w:rPr>
+          <w:lang w:val="de-DE"/>
+        </w:rPr>
+        <w:t xml:space="preserve"> log </w:t>
+      </w:r>
+      <w:proofErr w:type="spellStart"/>
+      <w:r>
+        <w:rPr>
+          <w:lang w:val="de-DE"/>
+        </w:rPr>
+        <w:t>energy</w:t>
+      </w:r>
+      <w:proofErr w:type="spellEnd"/>
+      <w:r>
+        <w:rPr>
+          <w:lang w:val="de-DE"/>
+        </w:rPr>
+        <w:t xml:space="preserve"> </w:t>
+      </w:r>
+      <w:proofErr w:type="spellStart"/>
+      <w:r>
+        <w:rPr>
+          <w:lang w:val="de-DE"/>
+        </w:rPr>
+        <w:t>obtained</w:t>
+      </w:r>
+      <w:proofErr w:type="spellEnd"/>
+      <w:r>
+        <w:rPr>
+          <w:lang w:val="de-DE"/>
+        </w:rPr>
+        <w:t xml:space="preserve"> </w:t>
+      </w:r>
+      <w:proofErr w:type="spellStart"/>
+      <w:r>
+        <w:rPr>
+          <w:lang w:val="de-DE"/>
+        </w:rPr>
+        <w:t>from</w:t>
+      </w:r>
+      <w:proofErr w:type="spellEnd"/>
+      <w:r>
+        <w:rPr>
+          <w:lang w:val="de-DE"/>
+        </w:rPr>
+        <w:t xml:space="preserve"> </w:t>
+      </w:r>
+      <w:proofErr w:type="spellStart"/>
+      <w:r>
+        <w:rPr>
+          <w:lang w:val="de-DE"/>
+        </w:rPr>
+        <w:t>the</w:t>
+      </w:r>
+      <w:proofErr w:type="spellEnd"/>
+      <w:r>
+        <w:rPr>
+          <w:lang w:val="de-DE"/>
+        </w:rPr>
+        <w:t xml:space="preserve"> </w:t>
+      </w:r>
+      <w:proofErr w:type="spellStart"/>
+      <w:r>
+        <w:rPr>
+          <w:lang w:val="de-DE"/>
+        </w:rPr>
+        <w:t>bandpass</w:t>
+      </w:r>
+      <w:proofErr w:type="spellEnd"/>
+      <w:r>
+        <w:rPr>
+          <w:lang w:val="de-DE"/>
+        </w:rPr>
+        <w:t xml:space="preserve"> </w:t>
+      </w:r>
+      <w:proofErr w:type="spellStart"/>
+      <w:r>
+        <w:rPr>
+          <w:lang w:val="de-DE"/>
+        </w:rPr>
+        <w:t>filters</w:t>
+      </w:r>
+      <w:proofErr w:type="spellEnd"/>
+      <w:r>
+        <w:rPr>
+          <w:lang w:val="de-DE"/>
+        </w:rPr>
+        <w:t xml:space="preserve"> </w:t>
+      </w:r>
+      <w:proofErr w:type="spellStart"/>
+      <w:r>
+        <w:rPr>
+          <w:lang w:val="de-DE"/>
+        </w:rPr>
+        <w:t>and</w:t>
+      </w:r>
+      <w:proofErr w:type="spellEnd"/>
+      <w:r>
+        <w:rPr>
+          <w:lang w:val="de-DE"/>
+        </w:rPr>
+        <w:t xml:space="preserve"> </w:t>
+      </w:r>
+      <w:proofErr w:type="spellStart"/>
+      <w:r>
+        <w:rPr>
+          <w:lang w:val="de-DE"/>
+        </w:rPr>
+        <w:t>calculate</w:t>
+      </w:r>
+      <w:proofErr w:type="spellEnd"/>
+      <w:r>
+        <w:rPr>
+          <w:lang w:val="de-DE"/>
+        </w:rPr>
+        <w:t xml:space="preserve"> </w:t>
+      </w:r>
+      <w:proofErr w:type="spellStart"/>
+      <w:r>
+        <w:rPr>
+          <w:lang w:val="de-DE"/>
+        </w:rPr>
+        <w:t>the</w:t>
+      </w:r>
+      <w:proofErr w:type="spellEnd"/>
+      <w:r>
+        <w:rPr>
+          <w:lang w:val="de-DE"/>
+        </w:rPr>
+        <w:t xml:space="preserve"> </w:t>
+      </w:r>
+      <w:proofErr w:type="spellStart"/>
+      <w:r>
+        <w:rPr>
+          <w:lang w:val="de-DE"/>
+        </w:rPr>
+        <w:t>resulting</w:t>
+      </w:r>
+      <w:proofErr w:type="spellEnd"/>
+      <w:r>
+        <w:rPr>
+          <w:lang w:val="de-DE"/>
+        </w:rPr>
+        <w:t xml:space="preserve"> MFCCs. </w:t>
+      </w:r>
+      <w:proofErr w:type="spellStart"/>
+      <w:r>
+        <w:rPr>
+          <w:lang w:val="de-DE"/>
+        </w:rPr>
+        <w:t>We</w:t>
+      </w:r>
+      <w:proofErr w:type="spellEnd"/>
+      <w:r>
+        <w:rPr>
+          <w:lang w:val="de-DE"/>
+        </w:rPr>
+        <w:t xml:space="preserve"> </w:t>
+      </w:r>
+      <w:proofErr w:type="spellStart"/>
+      <w:r>
+        <w:rPr>
+          <w:lang w:val="de-DE"/>
+        </w:rPr>
+        <w:t>decided</w:t>
+      </w:r>
+      <w:proofErr w:type="spellEnd"/>
+      <w:r>
+        <w:rPr>
+          <w:lang w:val="de-DE"/>
+        </w:rPr>
+        <w:t xml:space="preserve"> </w:t>
+      </w:r>
+      <w:proofErr w:type="spellStart"/>
+      <w:r>
+        <w:rPr>
+          <w:lang w:val="de-DE"/>
+        </w:rPr>
+        <w:t>to</w:t>
+      </w:r>
+      <w:proofErr w:type="spellEnd"/>
+      <w:r>
+        <w:rPr>
+          <w:lang w:val="de-DE"/>
+        </w:rPr>
+        <w:t xml:space="preserve"> hold </w:t>
+      </w:r>
+      <w:proofErr w:type="spellStart"/>
+      <w:r>
+        <w:rPr>
+          <w:lang w:val="de-DE"/>
+        </w:rPr>
+        <w:t>the</w:t>
+      </w:r>
+      <w:proofErr w:type="spellEnd"/>
+      <w:r>
+        <w:rPr>
+          <w:lang w:val="de-DE"/>
+        </w:rPr>
+        <w:t xml:space="preserve"> 22 </w:t>
+      </w:r>
+      <w:proofErr w:type="spellStart"/>
+      <w:r>
+        <w:rPr>
+          <w:lang w:val="de-DE"/>
+        </w:rPr>
+        <w:t>first</w:t>
+      </w:r>
+      <w:proofErr w:type="spellEnd"/>
+      <w:r>
+        <w:rPr>
+          <w:lang w:val="de-DE"/>
+        </w:rPr>
+        <w:t xml:space="preserve"> </w:t>
+      </w:r>
+      <w:proofErr w:type="spellStart"/>
+      <w:r>
+        <w:rPr>
+          <w:lang w:val="de-DE"/>
+        </w:rPr>
+        <w:t>coefficients</w:t>
+      </w:r>
+      <w:proofErr w:type="spellEnd"/>
+      <w:r>
+        <w:rPr>
+          <w:lang w:val="de-DE"/>
+        </w:rPr>
+        <w:t xml:space="preserve"> in </w:t>
+      </w:r>
+      <w:proofErr w:type="spellStart"/>
+      <w:r>
+        <w:rPr>
+          <w:lang w:val="de-DE"/>
+        </w:rPr>
+        <w:t>our</w:t>
+      </w:r>
+      <w:proofErr w:type="spellEnd"/>
+      <w:r>
+        <w:rPr>
+          <w:lang w:val="de-DE"/>
+        </w:rPr>
+        <w:t xml:space="preserve"> </w:t>
+      </w:r>
+      <w:proofErr w:type="spellStart"/>
+      <w:r>
+        <w:rPr>
+          <w:lang w:val="de-DE"/>
+        </w:rPr>
+        <w:t>feature</w:t>
+      </w:r>
+      <w:proofErr w:type="spellEnd"/>
+      <w:r>
+        <w:rPr>
+          <w:lang w:val="de-DE"/>
+        </w:rPr>
+        <w:t xml:space="preserve"> </w:t>
+      </w:r>
+      <w:proofErr w:type="spellStart"/>
+      <w:r>
+        <w:rPr>
+          <w:lang w:val="de-DE"/>
+        </w:rPr>
+        <w:t>vector</w:t>
+      </w:r>
+      <w:proofErr w:type="spellEnd"/>
+      <w:r>
+        <w:rPr>
+          <w:lang w:val="de-DE"/>
+        </w:rPr>
+        <w:t>.</w:t>
+      </w:r>
+    </w:p>
+    <w:p>
+      <w:pPr>
+        <w:pStyle w:val="Textkrper"/>
+      </w:pPr>
+      <w:proofErr w:type="spellStart"/>
+      <w:r>
+        <w:rPr>
+          <w:lang w:val="de-DE"/>
+        </w:rPr>
+        <w:t>For</w:t>
+      </w:r>
+      <w:proofErr w:type="spellEnd"/>
+      <w:r>
+        <w:rPr>
+          <w:lang w:val="de-DE"/>
+        </w:rPr>
+        <w:t xml:space="preserve"> </w:t>
+      </w:r>
+      <w:proofErr w:type="spellStart"/>
+      <w:r>
+        <w:rPr>
+          <w:lang w:val="de-DE"/>
+        </w:rPr>
+        <w:t>each</w:t>
+      </w:r>
+      <w:proofErr w:type="spellEnd"/>
+      <w:r>
+        <w:rPr>
+          <w:lang w:val="de-DE"/>
+        </w:rPr>
+        <w:t xml:space="preserve"> </w:t>
+      </w:r>
+      <w:proofErr w:type="spellStart"/>
+      <w:r>
+        <w:rPr>
+          <w:lang w:val="de-DE"/>
+        </w:rPr>
+        <w:t>of</w:t>
+      </w:r>
+      <w:proofErr w:type="spellEnd"/>
+      <w:r>
+        <w:rPr>
+          <w:lang w:val="de-DE"/>
+        </w:rPr>
+        <w:t xml:space="preserve"> </w:t>
+      </w:r>
+      <w:proofErr w:type="spellStart"/>
+      <w:r>
+        <w:rPr>
+          <w:lang w:val="de-DE"/>
+        </w:rPr>
+        <w:t>the</w:t>
+      </w:r>
+      <w:proofErr w:type="spellEnd"/>
+      <w:r>
+        <w:rPr>
+          <w:lang w:val="de-DE"/>
+        </w:rPr>
+        <w:t xml:space="preserve"> </w:t>
+      </w:r>
+      <w:proofErr w:type="spellStart"/>
+      <w:r>
+        <w:rPr>
+          <w:lang w:val="de-DE"/>
+        </w:rPr>
+        <w:t>afformentioned</w:t>
+      </w:r>
+      <w:proofErr w:type="spellEnd"/>
+      <w:r>
+        <w:rPr>
+          <w:lang w:val="de-DE"/>
+        </w:rPr>
+        <w:t xml:space="preserve"> </w:t>
+      </w:r>
+      <w:proofErr w:type="spellStart"/>
+      <w:r>
+        <w:rPr>
+          <w:lang w:val="de-DE"/>
+        </w:rPr>
+        <w:t>features</w:t>
+      </w:r>
+      <w:proofErr w:type="spellEnd"/>
+      <w:r>
+        <w:rPr>
+          <w:lang w:val="de-DE"/>
+        </w:rPr>
+        <w:t xml:space="preserve">, </w:t>
+      </w:r>
+      <w:proofErr w:type="spellStart"/>
+      <w:r>
+        <w:rPr>
+          <w:lang w:val="de-DE"/>
+        </w:rPr>
+        <w:t>we</w:t>
+      </w:r>
+      <w:proofErr w:type="spellEnd"/>
+      <w:r>
+        <w:rPr>
+          <w:lang w:val="de-DE"/>
+        </w:rPr>
+        <w:t xml:space="preserve"> </w:t>
+      </w:r>
+      <w:proofErr w:type="spellStart"/>
+      <w:r>
+        <w:rPr>
+          <w:lang w:val="de-DE"/>
+        </w:rPr>
+        <w:t>calculate</w:t>
+      </w:r>
+      <w:proofErr w:type="spellEnd"/>
+      <w:r>
+        <w:rPr>
+          <w:lang w:val="de-DE"/>
+        </w:rPr>
+        <w:t xml:space="preserve"> </w:t>
+      </w:r>
+      <w:proofErr w:type="spellStart"/>
+      <w:r>
+        <w:rPr>
+          <w:lang w:val="de-DE"/>
+        </w:rPr>
+        <w:t>the</w:t>
+      </w:r>
+      <w:proofErr w:type="spellEnd"/>
+      <w:r>
+        <w:rPr>
+          <w:lang w:val="de-DE"/>
+        </w:rPr>
+        <w:t xml:space="preserve"> </w:t>
+      </w:r>
+      <w:proofErr w:type="spellStart"/>
+      <w:r>
+        <w:rPr>
+          <w:lang w:val="de-DE"/>
+        </w:rPr>
+        <w:t>mean</w:t>
+      </w:r>
+      <w:proofErr w:type="spellEnd"/>
+      <w:r>
+        <w:rPr>
+          <w:lang w:val="de-DE"/>
+        </w:rPr>
+        <w:t xml:space="preserve">, </w:t>
+      </w:r>
+      <w:proofErr w:type="spellStart"/>
+      <w:r>
+        <w:rPr>
+          <w:lang w:val="de-DE"/>
+        </w:rPr>
+        <w:t>variance</w:t>
+      </w:r>
+      <w:proofErr w:type="spellEnd"/>
+      <w:r>
+        <w:rPr>
+          <w:lang w:val="de-DE"/>
+        </w:rPr>
+        <w:t xml:space="preserve">, </w:t>
+      </w:r>
+      <w:proofErr w:type="spellStart"/>
+      <w:r>
+        <w:rPr>
+          <w:lang w:val="de-DE"/>
+        </w:rPr>
+        <w:t>maximum</w:t>
+      </w:r>
+      <w:proofErr w:type="spellEnd"/>
+      <w:r>
+        <w:rPr>
+          <w:lang w:val="de-DE"/>
+        </w:rPr>
+        <w:t xml:space="preserve"> </w:t>
+      </w:r>
+      <w:proofErr w:type="spellStart"/>
+      <w:r>
+        <w:rPr>
+          <w:lang w:val="de-DE"/>
+        </w:rPr>
+        <w:t>and</w:t>
+      </w:r>
+      <w:proofErr w:type="spellEnd"/>
+      <w:r>
+        <w:rPr>
+          <w:lang w:val="de-DE"/>
+        </w:rPr>
+        <w:t xml:space="preserve"> </w:t>
+      </w:r>
+      <w:proofErr w:type="spellStart"/>
+      <w:r>
+        <w:rPr>
+          <w:lang w:val="de-DE"/>
+        </w:rPr>
+        <w:t>minimum</w:t>
+      </w:r>
+      <w:proofErr w:type="spellEnd"/>
+      <w:r>
+        <w:rPr>
+          <w:lang w:val="de-DE"/>
+        </w:rPr>
+        <w:t xml:space="preserve"> </w:t>
+      </w:r>
+      <w:proofErr w:type="spellStart"/>
+      <w:r>
+        <w:rPr>
+          <w:lang w:val="de-DE"/>
+        </w:rPr>
+        <w:t>value</w:t>
+      </w:r>
+      <w:proofErr w:type="spellEnd"/>
+      <w:r>
+        <w:rPr>
+          <w:lang w:val="de-DE"/>
+        </w:rPr>
+        <w:t xml:space="preserve"> </w:t>
+      </w:r>
+      <w:proofErr w:type="spellStart"/>
+      <w:r>
+        <w:rPr>
+          <w:lang w:val="de-DE"/>
+        </w:rPr>
+        <w:t>over</w:t>
+      </w:r>
+      <w:proofErr w:type="spellEnd"/>
+      <w:r>
+        <w:rPr>
+          <w:lang w:val="de-DE"/>
+        </w:rPr>
+        <w:t xml:space="preserve"> all </w:t>
+      </w:r>
+      <w:proofErr w:type="spellStart"/>
+      <w:r>
+        <w:rPr>
+          <w:lang w:val="de-DE"/>
+        </w:rPr>
+        <w:t>the</w:t>
+      </w:r>
+      <w:proofErr w:type="spellEnd"/>
+      <w:r>
+        <w:rPr>
+          <w:lang w:val="de-DE"/>
+        </w:rPr>
+        <w:t xml:space="preserve"> </w:t>
+      </w:r>
+      <w:proofErr w:type="spellStart"/>
+      <w:r>
+        <w:rPr>
+          <w:lang w:val="de-DE"/>
+        </w:rPr>
+        <w:t>frames</w:t>
+      </w:r>
+      <w:proofErr w:type="spellEnd"/>
+      <w:r>
+        <w:rPr>
+          <w:lang w:val="de-DE"/>
+        </w:rPr>
+        <w:t xml:space="preserve"> </w:t>
+      </w:r>
+      <w:proofErr w:type="spellStart"/>
+      <w:r>
+        <w:rPr>
+          <w:lang w:val="de-DE"/>
+        </w:rPr>
+        <w:t>that</w:t>
+      </w:r>
+      <w:proofErr w:type="spellEnd"/>
+      <w:r>
+        <w:rPr>
+          <w:lang w:val="de-DE"/>
+        </w:rPr>
+        <w:t xml:space="preserve"> </w:t>
+      </w:r>
+      <w:proofErr w:type="spellStart"/>
+      <w:r>
+        <w:rPr>
+          <w:lang w:val="de-DE"/>
+        </w:rPr>
+        <w:t>consist</w:t>
+      </w:r>
+      <w:proofErr w:type="spellEnd"/>
+      <w:r>
+        <w:rPr>
+          <w:lang w:val="de-DE"/>
+        </w:rPr>
+        <w:t xml:space="preserve"> </w:t>
+      </w:r>
+      <w:proofErr w:type="spellStart"/>
+      <w:r>
+        <w:rPr>
+          <w:lang w:val="de-DE"/>
+        </w:rPr>
+        <w:t>one</w:t>
+      </w:r>
+      <w:proofErr w:type="spellEnd"/>
+      <w:r>
+        <w:rPr>
+          <w:lang w:val="de-DE"/>
+        </w:rPr>
+        <w:t xml:space="preserve"> </w:t>
+      </w:r>
+      <w:proofErr w:type="spellStart"/>
+      <w:r>
+        <w:rPr>
+          <w:lang w:val="de-DE"/>
+        </w:rPr>
+        <w:t>track</w:t>
+      </w:r>
+      <w:proofErr w:type="spellEnd"/>
+      <w:r>
+        <w:rPr>
+          <w:lang w:val="de-DE"/>
+        </w:rPr>
+        <w:t>.</w:t>
+      </w:r>
+    </w:p>
+    <w:p>
+      <w:pPr>
+        <w:pStyle w:val="Textkrper"/>
+        <w:rPr>
+          <w:lang w:val="de-DE"/>
+        </w:rPr>
+      </w:pPr>
+      <w:proofErr w:type="spellStart"/>
+      <w:r>
+        <w:rPr>
+          <w:lang w:val="de-DE"/>
+        </w:rPr>
+        <w:t>For</w:t>
+      </w:r>
+      <w:proofErr w:type="spellEnd"/>
+      <w:r>
+        <w:rPr>
+          <w:lang w:val="de-DE"/>
+        </w:rPr>
+        <w:t xml:space="preserve"> </w:t>
+      </w:r>
+      <w:proofErr w:type="spellStart"/>
+      <w:r>
+        <w:rPr>
+          <w:lang w:val="de-DE"/>
+        </w:rPr>
+        <w:t>the</w:t>
+      </w:r>
+      <w:proofErr w:type="spellEnd"/>
+      <w:r>
+        <w:rPr>
+          <w:lang w:val="de-DE"/>
+        </w:rPr>
+        <w:t xml:space="preserve"> </w:t>
+      </w:r>
+      <w:proofErr w:type="spellStart"/>
+      <w:r>
+        <w:rPr>
+          <w:lang w:val="de-DE"/>
+        </w:rPr>
+        <w:t>featu</w:t>
+      </w:r>
+      <w:r>
+        <w:rPr>
+          <w:lang w:val="de-DE"/>
+        </w:rPr>
+        <w:t>re</w:t>
+      </w:r>
+      <w:proofErr w:type="spellEnd"/>
+      <w:r>
+        <w:rPr>
+          <w:lang w:val="de-DE"/>
+        </w:rPr>
+        <w:t xml:space="preserve"> </w:t>
+      </w:r>
+      <w:proofErr w:type="spellStart"/>
+      <w:r>
+        <w:rPr>
+          <w:lang w:val="de-DE"/>
+        </w:rPr>
+        <w:t>selection</w:t>
+      </w:r>
+      <w:proofErr w:type="spellEnd"/>
+      <w:r>
+        <w:rPr>
+          <w:lang w:val="de-DE"/>
+        </w:rPr>
+        <w:t xml:space="preserve"> </w:t>
+      </w:r>
+      <w:proofErr w:type="spellStart"/>
+      <w:r>
+        <w:rPr>
+          <w:lang w:val="de-DE"/>
+        </w:rPr>
+        <w:t>part</w:t>
+      </w:r>
+      <w:proofErr w:type="spellEnd"/>
+      <w:r>
+        <w:rPr>
+          <w:lang w:val="de-DE"/>
+        </w:rPr>
+        <w:t xml:space="preserve">, </w:t>
+      </w:r>
+      <w:proofErr w:type="spellStart"/>
+      <w:r>
+        <w:rPr>
+          <w:lang w:val="de-DE"/>
+        </w:rPr>
+        <w:t>we</w:t>
+      </w:r>
+      <w:proofErr w:type="spellEnd"/>
+      <w:r>
+        <w:rPr>
+          <w:lang w:val="de-DE"/>
+        </w:rPr>
+        <w:t xml:space="preserve"> </w:t>
+      </w:r>
+      <w:proofErr w:type="spellStart"/>
+      <w:r>
+        <w:rPr>
+          <w:lang w:val="de-DE"/>
+        </w:rPr>
+        <w:t>calculate</w:t>
+      </w:r>
+      <w:proofErr w:type="spellEnd"/>
+      <w:r>
+        <w:rPr>
+          <w:lang w:val="de-DE"/>
+        </w:rPr>
+        <w:t xml:space="preserve"> </w:t>
+      </w:r>
+      <w:proofErr w:type="spellStart"/>
+      <w:r>
+        <w:rPr>
+          <w:lang w:val="de-DE"/>
+        </w:rPr>
+        <w:t>initially</w:t>
+      </w:r>
+      <w:proofErr w:type="spellEnd"/>
+      <w:r>
+        <w:rPr>
+          <w:lang w:val="de-DE"/>
+        </w:rPr>
+        <w:t xml:space="preserve"> </w:t>
+      </w:r>
+      <w:proofErr w:type="spellStart"/>
+      <w:r>
+        <w:rPr>
+          <w:lang w:val="de-DE"/>
+        </w:rPr>
+        <w:t>the</w:t>
+      </w:r>
+      <w:proofErr w:type="spellEnd"/>
+      <w:r>
+        <w:rPr>
+          <w:lang w:val="de-DE"/>
+        </w:rPr>
+        <w:t xml:space="preserve"> </w:t>
+      </w:r>
+      <w:proofErr w:type="spellStart"/>
+      <w:r>
+        <w:rPr>
+          <w:lang w:val="de-DE"/>
+        </w:rPr>
+        <w:t>overall</w:t>
+      </w:r>
+      <w:proofErr w:type="spellEnd"/>
+      <w:r>
+        <w:rPr>
+          <w:lang w:val="de-DE"/>
+        </w:rPr>
+        <w:t xml:space="preserve"> </w:t>
+      </w:r>
+      <w:proofErr w:type="spellStart"/>
+      <w:r>
+        <w:rPr>
+          <w:lang w:val="de-DE"/>
+        </w:rPr>
+        <w:t>correlations</w:t>
+      </w:r>
+      <w:proofErr w:type="spellEnd"/>
+      <w:r>
+        <w:rPr>
+          <w:lang w:val="de-DE"/>
+        </w:rPr>
+        <w:t xml:space="preserve"> </w:t>
+      </w:r>
+      <w:proofErr w:type="spellStart"/>
+      <w:r>
+        <w:rPr>
+          <w:lang w:val="de-DE"/>
+        </w:rPr>
+        <w:t>between</w:t>
+      </w:r>
+      <w:proofErr w:type="spellEnd"/>
+      <w:r>
+        <w:rPr>
+          <w:lang w:val="de-DE"/>
+        </w:rPr>
+        <w:t xml:space="preserve"> </w:t>
+      </w:r>
+      <w:proofErr w:type="spellStart"/>
+      <w:r>
+        <w:rPr>
+          <w:lang w:val="de-DE"/>
+        </w:rPr>
+        <w:t>the</w:t>
+      </w:r>
+      <w:proofErr w:type="spellEnd"/>
+      <w:r>
+        <w:rPr>
+          <w:lang w:val="de-DE"/>
+        </w:rPr>
+        <w:t xml:space="preserve"> </w:t>
+      </w:r>
+      <w:proofErr w:type="spellStart"/>
+      <w:r>
+        <w:rPr>
+          <w:lang w:val="de-DE"/>
+        </w:rPr>
+        <w:t>extracted</w:t>
+      </w:r>
+      <w:proofErr w:type="spellEnd"/>
+      <w:r>
+        <w:rPr>
+          <w:lang w:val="de-DE"/>
+        </w:rPr>
+        <w:t xml:space="preserve"> </w:t>
+      </w:r>
+      <w:proofErr w:type="spellStart"/>
+      <w:r>
+        <w:rPr>
+          <w:lang w:val="de-DE"/>
+        </w:rPr>
+        <w:t>features</w:t>
+      </w:r>
+      <w:proofErr w:type="spellEnd"/>
+      <w:r>
+        <w:rPr>
+          <w:lang w:val="de-DE"/>
+        </w:rPr>
+        <w:t xml:space="preserve"> in order </w:t>
+      </w:r>
+      <w:proofErr w:type="spellStart"/>
+      <w:r>
+        <w:rPr>
+          <w:lang w:val="de-DE"/>
+        </w:rPr>
+        <w:t>to</w:t>
+      </w:r>
+      <w:proofErr w:type="spellEnd"/>
+      <w:r>
+        <w:rPr>
+          <w:lang w:val="de-DE"/>
+        </w:rPr>
+        <w:t xml:space="preserve"> </w:t>
+      </w:r>
+      <w:proofErr w:type="spellStart"/>
+      <w:r>
+        <w:rPr>
+          <w:lang w:val="de-DE"/>
+        </w:rPr>
+        <w:t>eliminate</w:t>
+      </w:r>
+      <w:proofErr w:type="spellEnd"/>
+      <w:r>
+        <w:rPr>
+          <w:lang w:val="de-DE"/>
+        </w:rPr>
+        <w:t xml:space="preserve"> </w:t>
+      </w:r>
+      <w:proofErr w:type="spellStart"/>
+      <w:r>
+        <w:rPr>
+          <w:lang w:val="de-DE"/>
+        </w:rPr>
+        <w:t>possible</w:t>
+      </w:r>
+      <w:proofErr w:type="spellEnd"/>
+      <w:r>
+        <w:rPr>
+          <w:lang w:val="de-DE"/>
+        </w:rPr>
+        <w:t xml:space="preserve"> redundant </w:t>
+      </w:r>
+      <w:proofErr w:type="spellStart"/>
+      <w:r>
+        <w:rPr>
+          <w:lang w:val="de-DE"/>
+        </w:rPr>
+        <w:t>dimensions</w:t>
+      </w:r>
+      <w:proofErr w:type="spellEnd"/>
+      <w:r>
+        <w:rPr>
+          <w:lang w:val="de-DE"/>
+        </w:rPr>
+        <w:t xml:space="preserve">.  </w:t>
+      </w:r>
+      <w:proofErr w:type="spellStart"/>
+      <w:r>
+        <w:rPr>
+          <w:lang w:val="de-DE"/>
+        </w:rPr>
+        <w:t>Consequently</w:t>
+      </w:r>
+      <w:proofErr w:type="spellEnd"/>
+      <w:r>
+        <w:rPr>
+          <w:lang w:val="de-DE"/>
+        </w:rPr>
+        <w:t xml:space="preserve">, </w:t>
+      </w:r>
+      <w:proofErr w:type="spellStart"/>
+      <w:r>
+        <w:rPr>
+          <w:lang w:val="de-DE"/>
+        </w:rPr>
+        <w:t>we</w:t>
+      </w:r>
+      <w:proofErr w:type="spellEnd"/>
+      <w:r>
+        <w:rPr>
+          <w:lang w:val="de-DE"/>
+        </w:rPr>
+        <w:t xml:space="preserve"> </w:t>
+      </w:r>
+      <w:proofErr w:type="spellStart"/>
+      <w:r>
+        <w:rPr>
+          <w:lang w:val="de-DE"/>
+        </w:rPr>
+        <w:t>are</w:t>
+      </w:r>
+      <w:proofErr w:type="spellEnd"/>
+      <w:r>
+        <w:rPr>
+          <w:lang w:val="de-DE"/>
+        </w:rPr>
+        <w:t xml:space="preserve"> </w:t>
+      </w:r>
+      <w:proofErr w:type="spellStart"/>
+      <w:r>
+        <w:rPr>
+          <w:lang w:val="de-DE"/>
+        </w:rPr>
+        <w:t>going</w:t>
+      </w:r>
+      <w:proofErr w:type="spellEnd"/>
+      <w:r>
+        <w:rPr>
+          <w:lang w:val="de-DE"/>
+        </w:rPr>
+        <w:t xml:space="preserve"> </w:t>
+      </w:r>
+      <w:proofErr w:type="spellStart"/>
+      <w:r>
+        <w:rPr>
+          <w:lang w:val="de-DE"/>
+        </w:rPr>
+        <w:t>to</w:t>
+      </w:r>
+      <w:proofErr w:type="spellEnd"/>
+      <w:r>
+        <w:rPr>
+          <w:lang w:val="de-DE"/>
+        </w:rPr>
+        <w:t xml:space="preserve"> </w:t>
+      </w:r>
+      <w:proofErr w:type="spellStart"/>
+      <w:r>
+        <w:rPr>
+          <w:lang w:val="de-DE"/>
+        </w:rPr>
+        <w:t>use</w:t>
+      </w:r>
+      <w:proofErr w:type="spellEnd"/>
+      <w:r>
+        <w:rPr>
+          <w:lang w:val="de-DE"/>
+        </w:rPr>
+        <w:t xml:space="preserve"> </w:t>
+      </w:r>
+      <w:proofErr w:type="spellStart"/>
+      <w:r>
+        <w:rPr>
+          <w:lang w:val="de-DE"/>
+        </w:rPr>
+        <w:t>the</w:t>
+      </w:r>
+      <w:proofErr w:type="spellEnd"/>
+      <w:r>
+        <w:rPr>
+          <w:lang w:val="de-DE"/>
+        </w:rPr>
+        <w:t xml:space="preserve"> </w:t>
+      </w:r>
+      <w:proofErr w:type="spellStart"/>
+      <w:r>
+        <w:rPr>
+          <w:lang w:val="de-DE"/>
+        </w:rPr>
+        <w:t>wrapper</w:t>
+      </w:r>
+      <w:proofErr w:type="spellEnd"/>
+      <w:r>
+        <w:rPr>
+          <w:lang w:val="de-DE"/>
+        </w:rPr>
+        <w:t xml:space="preserve"> model </w:t>
+      </w:r>
+      <w:proofErr w:type="spellStart"/>
+      <w:r>
+        <w:rPr>
+          <w:lang w:val="de-DE"/>
+        </w:rPr>
+        <w:t>for</w:t>
+      </w:r>
+      <w:proofErr w:type="spellEnd"/>
+      <w:r>
+        <w:rPr>
+          <w:lang w:val="de-DE"/>
+        </w:rPr>
+        <w:t xml:space="preserve"> </w:t>
+      </w:r>
+      <w:proofErr w:type="spellStart"/>
+      <w:r>
+        <w:rPr>
+          <w:lang w:val="de-DE"/>
+        </w:rPr>
+        <w:t>feature</w:t>
+      </w:r>
+      <w:proofErr w:type="spellEnd"/>
+      <w:r>
+        <w:rPr>
+          <w:lang w:val="de-DE"/>
+        </w:rPr>
+        <w:t xml:space="preserve"> </w:t>
+      </w:r>
+      <w:proofErr w:type="spellStart"/>
+      <w:r>
+        <w:rPr>
+          <w:lang w:val="de-DE"/>
+        </w:rPr>
+        <w:t>selection</w:t>
+      </w:r>
+      <w:proofErr w:type="spellEnd"/>
+      <w:r>
+        <w:rPr>
+          <w:lang w:val="de-DE"/>
+        </w:rPr>
+        <w:t xml:space="preserve">, </w:t>
+      </w:r>
+      <w:proofErr w:type="spellStart"/>
+      <w:r>
+        <w:rPr>
+          <w:lang w:val="de-DE"/>
+        </w:rPr>
+        <w:t>starting</w:t>
+      </w:r>
+      <w:proofErr w:type="spellEnd"/>
+      <w:r>
+        <w:rPr>
+          <w:lang w:val="de-DE"/>
+        </w:rPr>
+        <w:t xml:space="preserve"> </w:t>
+      </w:r>
+      <w:proofErr w:type="spellStart"/>
+      <w:r>
+        <w:rPr>
+          <w:lang w:val="de-DE"/>
+        </w:rPr>
+        <w:t>with</w:t>
+      </w:r>
+      <w:proofErr w:type="spellEnd"/>
+      <w:r>
+        <w:rPr>
+          <w:lang w:val="de-DE"/>
+        </w:rPr>
+        <w:t xml:space="preserve"> </w:t>
+      </w:r>
+      <w:proofErr w:type="spellStart"/>
+      <w:r>
+        <w:rPr>
+          <w:lang w:val="de-DE"/>
+        </w:rPr>
+        <w:t>the</w:t>
+      </w:r>
+      <w:proofErr w:type="spellEnd"/>
+      <w:r>
+        <w:rPr>
+          <w:lang w:val="de-DE"/>
+        </w:rPr>
+        <w:t xml:space="preserve"> </w:t>
+      </w:r>
+      <w:proofErr w:type="spellStart"/>
+      <w:r>
+        <w:rPr>
+          <w:lang w:val="de-DE"/>
+        </w:rPr>
+        <w:t>initial</w:t>
+      </w:r>
+      <w:proofErr w:type="spellEnd"/>
+      <w:r>
+        <w:rPr>
+          <w:lang w:val="de-DE"/>
+        </w:rPr>
+        <w:t xml:space="preserve"> </w:t>
+      </w:r>
+      <w:proofErr w:type="spellStart"/>
+      <w:r>
+        <w:rPr>
+          <w:lang w:val="de-DE"/>
+        </w:rPr>
+        <w:t>feature</w:t>
+      </w:r>
+      <w:proofErr w:type="spellEnd"/>
+      <w:r>
+        <w:rPr>
+          <w:lang w:val="de-DE"/>
+        </w:rPr>
+        <w:t xml:space="preserve"> </w:t>
+      </w:r>
+      <w:proofErr w:type="spellStart"/>
+      <w:r>
+        <w:rPr>
+          <w:lang w:val="de-DE"/>
+        </w:rPr>
+        <w:t>vector</w:t>
+      </w:r>
+      <w:proofErr w:type="spellEnd"/>
+      <w:r>
+        <w:rPr>
+          <w:lang w:val="de-DE"/>
+        </w:rPr>
+        <w:t xml:space="preserve"> </w:t>
+      </w:r>
+      <w:proofErr w:type="spellStart"/>
+      <w:r>
+        <w:rPr>
+          <w:lang w:val="de-DE"/>
+        </w:rPr>
+        <w:t>consisting</w:t>
+      </w:r>
+      <w:proofErr w:type="spellEnd"/>
+      <w:r>
+        <w:rPr>
+          <w:lang w:val="de-DE"/>
+        </w:rPr>
+        <w:t xml:space="preserve"> </w:t>
+      </w:r>
+      <w:proofErr w:type="spellStart"/>
+      <w:r>
+        <w:rPr>
+          <w:lang w:val="de-DE"/>
+        </w:rPr>
+        <w:t>only</w:t>
+      </w:r>
+      <w:proofErr w:type="spellEnd"/>
+      <w:r>
+        <w:rPr>
+          <w:lang w:val="de-DE"/>
+        </w:rPr>
+        <w:t xml:space="preserve"> </w:t>
+      </w:r>
+      <w:proofErr w:type="spellStart"/>
+      <w:r>
+        <w:rPr>
+          <w:lang w:val="de-DE"/>
+        </w:rPr>
+        <w:t>from</w:t>
+      </w:r>
+      <w:proofErr w:type="spellEnd"/>
+      <w:r>
+        <w:rPr>
+          <w:lang w:val="de-DE"/>
+        </w:rPr>
+        <w:t xml:space="preserve"> </w:t>
+      </w:r>
+      <w:proofErr w:type="spellStart"/>
+      <w:r>
+        <w:rPr>
+          <w:lang w:val="de-DE"/>
+        </w:rPr>
+        <w:t>the</w:t>
+      </w:r>
+      <w:proofErr w:type="spellEnd"/>
+      <w:r>
+        <w:rPr>
+          <w:lang w:val="de-DE"/>
+        </w:rPr>
+        <w:t xml:space="preserve"> MFCCs – </w:t>
+      </w:r>
+      <w:proofErr w:type="spellStart"/>
+      <w:r>
+        <w:rPr>
+          <w:lang w:val="de-DE"/>
+        </w:rPr>
+        <w:t>since</w:t>
+      </w:r>
+      <w:proofErr w:type="spellEnd"/>
+      <w:r>
+        <w:rPr>
+          <w:lang w:val="de-DE"/>
+        </w:rPr>
+        <w:t xml:space="preserve"> </w:t>
+      </w:r>
+      <w:proofErr w:type="spellStart"/>
+      <w:r>
+        <w:rPr>
+          <w:lang w:val="de-DE"/>
+        </w:rPr>
+        <w:t>according</w:t>
+      </w:r>
+      <w:proofErr w:type="spellEnd"/>
+      <w:r>
+        <w:rPr>
+          <w:lang w:val="de-DE"/>
+        </w:rPr>
+        <w:t xml:space="preserve"> </w:t>
+      </w:r>
+      <w:proofErr w:type="spellStart"/>
+      <w:r>
+        <w:rPr>
+          <w:lang w:val="de-DE"/>
+        </w:rPr>
+        <w:t>to</w:t>
+      </w:r>
+      <w:proofErr w:type="spellEnd"/>
+      <w:r>
+        <w:rPr>
+          <w:lang w:val="de-DE"/>
+        </w:rPr>
+        <w:t xml:space="preserve"> </w:t>
+      </w:r>
+      <w:proofErr w:type="spellStart"/>
+      <w:r>
+        <w:rPr>
+          <w:lang w:val="de-DE"/>
+        </w:rPr>
+        <w:t>the</w:t>
+      </w:r>
+      <w:proofErr w:type="spellEnd"/>
+      <w:r>
+        <w:rPr>
+          <w:lang w:val="de-DE"/>
+        </w:rPr>
+        <w:t xml:space="preserve"> </w:t>
+      </w:r>
+      <w:proofErr w:type="spellStart"/>
+      <w:r>
+        <w:rPr>
+          <w:lang w:val="de-DE"/>
+        </w:rPr>
+        <w:t>literature</w:t>
+      </w:r>
+      <w:proofErr w:type="spellEnd"/>
+      <w:r>
+        <w:rPr>
+          <w:lang w:val="de-DE"/>
+        </w:rPr>
+        <w:t xml:space="preserve">, </w:t>
+      </w:r>
+      <w:proofErr w:type="spellStart"/>
+      <w:r>
+        <w:rPr>
+          <w:lang w:val="de-DE"/>
+        </w:rPr>
+        <w:t>these</w:t>
+      </w:r>
+      <w:proofErr w:type="spellEnd"/>
+      <w:r>
+        <w:rPr>
+          <w:lang w:val="de-DE"/>
+        </w:rPr>
+        <w:t xml:space="preserve"> </w:t>
+      </w:r>
+      <w:proofErr w:type="spellStart"/>
+      <w:r>
+        <w:rPr>
+          <w:lang w:val="de-DE"/>
+        </w:rPr>
+        <w:t>are</w:t>
+      </w:r>
+      <w:proofErr w:type="spellEnd"/>
+      <w:r>
+        <w:rPr>
+          <w:lang w:val="de-DE"/>
+        </w:rPr>
+        <w:t xml:space="preserve"> </w:t>
+      </w:r>
+      <w:proofErr w:type="spellStart"/>
+      <w:r>
+        <w:rPr>
+          <w:lang w:val="de-DE"/>
+        </w:rPr>
+        <w:t>the</w:t>
+      </w:r>
+      <w:proofErr w:type="spellEnd"/>
+      <w:r>
+        <w:rPr>
+          <w:lang w:val="de-DE"/>
+        </w:rPr>
+        <w:t xml:space="preserve"> </w:t>
+      </w:r>
+      <w:proofErr w:type="spellStart"/>
+      <w:r>
+        <w:rPr>
+          <w:lang w:val="de-DE"/>
+        </w:rPr>
+        <w:t>main</w:t>
+      </w:r>
+      <w:proofErr w:type="spellEnd"/>
+      <w:r>
+        <w:rPr>
+          <w:lang w:val="de-DE"/>
+        </w:rPr>
+        <w:t xml:space="preserve"> </w:t>
+      </w:r>
+      <w:proofErr w:type="spellStart"/>
+      <w:r>
+        <w:rPr>
+          <w:lang w:val="de-DE"/>
+        </w:rPr>
+        <w:t>descriptors</w:t>
+      </w:r>
+      <w:proofErr w:type="spellEnd"/>
+      <w:r>
+        <w:rPr>
+          <w:lang w:val="de-DE"/>
+        </w:rPr>
+        <w:t xml:space="preserve"> </w:t>
+      </w:r>
+      <w:proofErr w:type="spellStart"/>
+      <w:r>
+        <w:rPr>
+          <w:lang w:val="de-DE"/>
+        </w:rPr>
+        <w:t>of</w:t>
+      </w:r>
+      <w:proofErr w:type="spellEnd"/>
+      <w:r>
+        <w:rPr>
+          <w:lang w:val="de-DE"/>
+        </w:rPr>
+        <w:t xml:space="preserve"> </w:t>
+      </w:r>
+      <w:proofErr w:type="spellStart"/>
+      <w:r>
+        <w:rPr>
+          <w:lang w:val="de-DE"/>
+        </w:rPr>
+        <w:t>the</w:t>
+      </w:r>
+      <w:proofErr w:type="spellEnd"/>
+      <w:r>
+        <w:rPr>
+          <w:lang w:val="de-DE"/>
+        </w:rPr>
+        <w:t xml:space="preserve"> </w:t>
+      </w:r>
+      <w:proofErr w:type="spellStart"/>
+      <w:r>
+        <w:rPr>
+          <w:lang w:val="de-DE"/>
+        </w:rPr>
+        <w:t>timbre</w:t>
+      </w:r>
+      <w:proofErr w:type="spellEnd"/>
+      <w:r>
+        <w:rPr>
+          <w:lang w:val="de-DE"/>
+        </w:rPr>
+        <w:t xml:space="preserve"> </w:t>
+      </w:r>
+      <w:proofErr w:type="spellStart"/>
+      <w:r>
+        <w:rPr>
+          <w:lang w:val="de-DE"/>
+        </w:rPr>
+        <w:t>of</w:t>
+      </w:r>
+      <w:proofErr w:type="spellEnd"/>
+      <w:r>
+        <w:rPr>
+          <w:lang w:val="de-DE"/>
+        </w:rPr>
+        <w:t xml:space="preserve"> a </w:t>
+      </w:r>
+      <w:proofErr w:type="spellStart"/>
+      <w:r>
+        <w:rPr>
+          <w:lang w:val="de-DE"/>
+        </w:rPr>
+        <w:t>musical</w:t>
+      </w:r>
+      <w:proofErr w:type="spellEnd"/>
+      <w:r>
+        <w:rPr>
+          <w:lang w:val="de-DE"/>
+        </w:rPr>
+        <w:t xml:space="preserve"> </w:t>
+      </w:r>
+      <w:proofErr w:type="spellStart"/>
+      <w:r>
+        <w:rPr>
+          <w:lang w:val="de-DE"/>
+        </w:rPr>
+        <w:t>instrument</w:t>
+      </w:r>
+      <w:proofErr w:type="spellEnd"/>
+      <w:r>
+        <w:rPr>
+          <w:lang w:val="de-DE"/>
+        </w:rPr>
+        <w:t>.</w:t>
+      </w:r>
+    </w:p>
+    <w:p>
+      <w:pPr>
+        <w:pStyle w:val="berschrift1"/>
+      </w:pPr>
+      <w:r>
+        <w:t>Classifier</w:t>
+      </w:r>
+    </w:p>
+    <w:p>
+      <w:pPr>
+        <w:pStyle w:val="Textkrper"/>
+      </w:pPr>
+      <w:r>
+        <w:t xml:space="preserve">As described in Chapter </w:t>
+      </w:r>
+      <w:r>
+        <w:fldChar w:fldCharType="begin"/>
+      </w:r>
+      <w:r>
+        <w:instrText xml:space="preserve"> REF _Ref421971486 \r \h </w:instrText>
+      </w:r>
+      <w:r>
+        <w:fldChar w:fldCharType="separate"/>
+      </w:r>
+      <w:r>
+        <w:t>II</w:t>
+      </w:r>
+      <w:r>
+        <w:fldChar w:fldCharType="end"/>
+      </w:r>
+      <w:r>
+        <w:t xml:space="preserve"> we are going to apply the approach of hierarchical classification. That means that we divide the whole set of classes – musical instruments – into separate subsets. This</w:t>
+      </w:r>
+      <w:r>
+        <w:t xml:space="preserve"> division</w:t>
+      </w:r>
+      <w:r>
+        <w:t xml:space="preserve"> is </w:t>
+      </w:r>
+      <w:r>
+        <w:t xml:space="preserve">mainly </w:t>
+      </w:r>
+      <w:r>
+        <w:t xml:space="preserve">based on </w:t>
+      </w:r>
+      <w:r>
+        <w:t xml:space="preserve">common musical instrument families. </w:t>
+      </w:r>
+    </w:p>
+    <w:p>
+      <w:pPr>
+        <w:pStyle w:val="Textkrper"/>
+        <w:numPr>
+          <w:ilvl w:val="0"/>
+          <w:numId w:val="18"/>
+        </w:numPr>
+        <w:spacing w:line="276" w:lineRule="auto"/>
+        <w:ind w:left="993" w:hanging="357"/>
+        <w:contextualSpacing/>
+        <w:rPr>
+          <w:i/>
+        </w:rPr>
+      </w:pPr>
+      <w:r>
+        <w:t>winds</w:t>
+      </w:r>
+    </w:p>
+    <w:p>
+      <w:pPr>
+        <w:pStyle w:val="Textkrper"/>
+        <w:numPr>
+          <w:ilvl w:val="0"/>
+          <w:numId w:val="18"/>
+        </w:numPr>
+        <w:spacing w:line="276" w:lineRule="auto"/>
+        <w:ind w:left="993" w:hanging="357"/>
+        <w:contextualSpacing/>
+      </w:pPr>
+      <w:r>
+        <w:t>strings</w:t>
+      </w:r>
+    </w:p>
+    <w:p>
+      <w:pPr>
+        <w:pStyle w:val="Textkrper"/>
+        <w:numPr>
+          <w:ilvl w:val="0"/>
+          <w:numId w:val="18"/>
+        </w:numPr>
+        <w:spacing w:line="276" w:lineRule="auto"/>
+        <w:ind w:left="993" w:hanging="357"/>
+        <w:contextualSpacing/>
+        <w:rPr>
+          <w:i/>
+        </w:rPr>
+      </w:pPr>
+      <w:r>
+        <w:t>electrophones</w:t>
+      </w:r>
+    </w:p>
+    <w:p>
+      <w:pPr>
+        <w:pStyle w:val="Textkrper"/>
+        <w:numPr>
+          <w:ilvl w:val="0"/>
+          <w:numId w:val="18"/>
+        </w:numPr>
+        <w:spacing w:line="276" w:lineRule="auto"/>
+        <w:ind w:left="993" w:hanging="357"/>
+        <w:contextualSpacing/>
+        <w:rPr>
+          <w:i/>
+        </w:rPr>
+      </w:pPr>
+      <w:r>
+        <w:t>voice</w:t>
+      </w:r>
+    </w:p>
+    <w:p>
+      <w:pPr>
+        <w:pStyle w:val="Textkrper"/>
+        <w:spacing w:before="240"/>
+      </w:pPr>
+      <w:r>
+        <w:t>The winds include the instruments clarinet, flute saxophone</w:t>
+      </w:r>
+      <w:r>
+        <w:t xml:space="preserve"> and trumpet</w:t>
+      </w:r>
+      <w:r>
+        <w:t xml:space="preserve">. </w:t>
+      </w:r>
+      <w:r>
+        <w:t>We do not subdivide the winds into woodwinds and brasses, because otherwise the subsets will not be big enough to benefit from the hierarchical approach.</w:t>
+      </w:r>
+    </w:p>
+    <w:p>
+      <w:pPr>
+        <w:pStyle w:val="Textkrper"/>
+      </w:pPr>
+      <w:r>
+        <w:t xml:space="preserve"> </w:t>
+      </w:r>
+      <w:r>
+        <w:t>The subset of strings contains the cello, acoustic guitar, piano and violin.</w:t>
+      </w:r>
+      <w:r>
+        <w:t xml:space="preserve"> </w:t>
+      </w:r>
+      <w:r>
+        <w:t>Formally the electric guitar belongs to this family as well. However it is included by the third subset, the electr</w:t>
+      </w:r>
+      <w:r>
+        <w:t>ophones. This musical instrument family is intended for instruments, whose sound is created by the use of electricity.</w:t>
+      </w:r>
+      <w:r>
+        <w:t xml:space="preserve"> This third subset also contains </w:t>
+      </w:r>
+      <w:r>
+        <w:t xml:space="preserve">one of the </w:t>
+      </w:r>
+      <w:r>
+        <w:t>two remaining musical inst</w:t>
+      </w:r>
+      <w:r>
+        <w:t>ruments, the organ</w:t>
+      </w:r>
+      <w:r>
+        <w:t>.</w:t>
+      </w:r>
+      <w:r>
+        <w:t xml:space="preserve"> </w:t>
+      </w:r>
+      <w:r>
+        <w:t>The organ in this case is only the electric version, not the pipe organ. Therefore the classification as an electrophone is justified.</w:t>
+      </w:r>
+    </w:p>
+    <w:p>
+      <w:pPr>
+        <w:pStyle w:val="Textkrper"/>
+      </w:pPr>
+      <w:r>
+        <w:t>The voice subset only contains the human voice, because it cannot be categorized in any other family according to the literature.</w:t>
+      </w:r>
+    </w:p>
+    <w:p>
+      <w:pPr>
+        <w:pStyle w:val="Textkrper"/>
+      </w:pPr>
+      <w:r>
         <w:lastRenderedPageBreak/>
+        <w:t>A second approach used for this project is the inclusion of the genre to improve the classification results.</w:t>
+      </w:r>
+      <w:r>
+        <w:t xml:space="preserve"> This is achieved by utilizing separated classifiers for each genre. That way each classifier can learn the sound of the </w:t>
+      </w:r>
+      <w:r>
+        <w:t xml:space="preserve">musical </w:t>
+      </w:r>
+      <w:r>
+        <w:t>instruments for its design</w:t>
+      </w:r>
+      <w:r>
+        <w:t>ated genre isolated from other genres.</w:t>
+      </w:r>
+      <w:r>
+        <w:t xml:space="preserve"> Thereby we try to decrease the </w:t>
+      </w:r>
+      <w:r>
+        <w:t>frequency</w:t>
+      </w:r>
+      <w:r>
+        <w:t xml:space="preserve"> of misclassifications.</w:t>
+      </w:r>
+      <w:r>
+        <w:t xml:space="preserve"> </w:t>
+      </w:r>
+      <w:r>
+        <w:t>Moreover the genre is taken into account in the classification process</w:t>
+      </w:r>
+      <w:r>
+        <w:t xml:space="preserve"> </w:t>
+      </w:r>
+      <w:r>
+        <w:t xml:space="preserve">by giving probabilities of occurrence of the instruments </w:t>
+      </w:r>
+      <w:r>
+        <w:t>with</w:t>
+      </w:r>
+      <w:r>
+        <w:t>in a certain genre.</w:t>
+      </w:r>
+    </w:p>
+    <w:p>
+      <w:pPr>
+        <w:pStyle w:val="Textkrper"/>
+      </w:pPr>
+      <w:r>
+        <w:t>After the genre detection the classifier distinguishes between the subsets of musical instruments as mentioned above</w:t>
+      </w:r>
+      <w:r>
+        <w:t xml:space="preserve"> </w:t>
+      </w:r>
+      <w:r>
+        <w:t>for the specific genre</w:t>
+      </w:r>
+      <w:r>
+        <w:t xml:space="preserve">. </w:t>
+      </w:r>
+      <w:r>
+        <w:t xml:space="preserve">One step further, the intra-family instrument distinction </w:t>
+      </w:r>
+      <w:r>
+        <w:t>is perf</w:t>
+      </w:r>
+      <w:r>
+        <w:t>ormed by another classifier.</w:t>
+      </w:r>
+      <w:r>
+        <w:t xml:space="preserve"> Summed up we make use of </w:t>
+      </w:r>
+      <w:r>
+        <w:t xml:space="preserve">16 single classifiers, one per genre for the </w:t>
+      </w:r>
+      <w:r>
+        <w:t>subset</w:t>
+      </w:r>
+      <w:r>
+        <w:t xml:space="preserve"> detection and three per </w:t>
+      </w:r>
+      <w:r>
+        <w:t>subset</w:t>
+      </w:r>
+      <w:r>
+        <w:t xml:space="preserve"> per genre for the specific instrument classification within a subset.</w:t>
+      </w:r>
+    </w:p>
+    <w:p>
+      <w:pPr>
+        <w:pStyle w:val="Textkrper"/>
+      </w:pPr>
+      <w:r>
+        <w:t xml:space="preserve">We use Support Vector Machines (SVM) for the classification, since they are widely used. Furthermore </w:t>
+      </w:r>
+      <w:r>
+        <w:t>SVMs are useful for non-linear classification.</w:t>
+      </w:r>
+    </w:p>
+    <w:p>
+      <w:pPr>
+        <w:pStyle w:val="berschrift1"/>
+      </w:pPr>
+      <w:r>
+        <w:t>Training and testing design</w:t>
+      </w:r>
+    </w:p>
+    <w:p>
+      <w:pPr>
+        <w:pStyle w:val="Textkrper"/>
+      </w:pPr>
+      <w:r>
+        <w:t>For gathering a separate dataset for training and testing, we divide the dataset into parts in ratio 4:1.</w:t>
+      </w:r>
+      <w:r>
+        <w:t xml:space="preserve"> This </w:t>
+      </w:r>
+      <w:r>
+        <w:t xml:space="preserve">leads to </w:t>
+      </w:r>
+      <w:r>
+        <w:t>datasets of 5364 tracks for training and 1341 tracks for testing the classifier.</w:t>
+      </w:r>
+    </w:p>
+    <w:p>
+      <w:pPr>
+        <w:pStyle w:val="berschrift1"/>
+      </w:pPr>
+      <w:r>
+        <w:rPr>
+          <w:lang w:val="de-DE"/>
+        </w:rPr>
         <w:t>References</w:t>
       </w:r>
     </w:p>
@@ -2113,7 +5257,6 @@
       </w:tblGrid>
       <w:tr>
         <w:trPr>
-          <w:divId w:val="857430955"/>
           <w:tblCellSpacing w:w="15" w:type="dxa"/>
         </w:trPr>
         <w:tc>
@@ -2161,7 +5304,6 @@
       </w:tr>
       <w:tr>
         <w:trPr>
-          <w:divId w:val="857430955"/>
           <w:tblCellSpacing w:w="15" w:type="dxa"/>
         </w:trPr>
         <w:tc>
@@ -2209,7 +5351,6 @@
       </w:tr>
       <w:tr>
         <w:trPr>
-          <w:divId w:val="857430955"/>
           <w:tblCellSpacing w:w="15" w:type="dxa"/>
         </w:trPr>
         <w:tc>
@@ -2257,7 +5398,6 @@
       </w:tr>
       <w:tr>
         <w:trPr>
-          <w:divId w:val="857430955"/>
           <w:tblCellSpacing w:w="15" w:type="dxa"/>
         </w:trPr>
         <w:tc>
@@ -2305,7 +5445,6 @@
       </w:tr>
       <w:tr>
         <w:trPr>
-          <w:divId w:val="857430955"/>
           <w:tblCellSpacing w:w="15" w:type="dxa"/>
         </w:trPr>
         <w:tc>
@@ -2353,7 +5492,6 @@
       </w:tr>
       <w:tr>
         <w:trPr>
-          <w:divId w:val="857430955"/>
           <w:tblCellSpacing w:w="15" w:type="dxa"/>
         </w:trPr>
         <w:tc>
@@ -2401,7 +5539,6 @@
       </w:tr>
       <w:tr>
         <w:trPr>
-          <w:divId w:val="857430955"/>
           <w:tblCellSpacing w:w="15" w:type="dxa"/>
         </w:trPr>
         <w:tc>
@@ -2421,6 +5558,7 @@
               <w:rPr>
                 <w:noProof/>
               </w:rPr>
+              <w:lastRenderedPageBreak/>
               <w:t xml:space="preserve">[7] </w:t>
             </w:r>
           </w:p>
@@ -2450,7 +5588,6 @@
     </w:tbl>
     <w:p>
       <w:pPr>
-        <w:divId w:val="857430955"/>
         <w:rPr>
           <w:noProof/>
         </w:rPr>
@@ -4502,6 +7639,7 @@
   <w:style w:type="character" w:default="1" w:styleId="Absatz-Standardschriftart">
     <w:name w:val="Default Paragraph Font"/>
     <w:uiPriority w:val="1"/>
+    <w:semiHidden/>
     <w:unhideWhenUsed/>
   </w:style>
   <w:style w:type="table" w:default="1" w:styleId="NormaleTabelle">
@@ -4990,6 +8128,26 @@
       <w:iCs/>
       <w:color w:val="243F60" w:themeColor="accent1" w:themeShade="7F"/>
       <w:lang w:val="en-US" w:eastAsia="en-US"/>
+    </w:rPr>
+  </w:style>
+  <w:style w:type="paragraph" w:customStyle="1" w:styleId="Textbody">
+    <w:name w:val="Text body"/>
+    <w:basedOn w:val="Standard"/>
+    <w:rsid w:val="00796A42"/>
+    <w:pPr>
+      <w:tabs>
+        <w:tab w:val="left" w:pos="288"/>
+      </w:tabs>
+      <w:suppressAutoHyphens/>
+      <w:autoSpaceDN w:val="0"/>
+      <w:spacing w:after="120" w:line="228" w:lineRule="auto"/>
+      <w:ind w:firstLine="288"/>
+      <w:jc w:val="both"/>
+      <w:textAlignment w:val="baseline"/>
+    </w:pPr>
+    <w:rPr>
+      <w:rFonts w:eastAsia="MS Mincho"/>
+      <w:kern w:val="3"/>
     </w:rPr>
   </w:style>
 </w:styles>
@@ -5487,7 +8645,7 @@
 </file>
 
 <file path=customXml/itemProps1.xml><?xml version="1.0" encoding="utf-8"?>
-<ds:datastoreItem xmlns:ds="http://schemas.openxmlformats.org/officeDocument/2006/customXml" ds:itemID="{CF546810-3EEE-4989-8519-4FB6908B5000}">
+<ds:datastoreItem xmlns:ds="http://schemas.openxmlformats.org/officeDocument/2006/customXml" ds:itemID="{24D808BF-E30B-43B2-812B-80D170EB602C}">
   <ds:schemaRefs>
     <ds:schemaRef ds:uri="http://schemas.openxmlformats.org/officeDocument/2006/bibliography"/>
   </ds:schemaRefs>

</xml_diff>